<commit_message>
Update presentation file with new content and formatting changes
</commit_message>
<xml_diff>
--- a/中間報告関連資料/255104中間報告書.docx
+++ b/中間報告関連資料/255104中間報告書.docx
@@ -9,6 +9,7 @@
           <w:rFonts w:ascii="ＭＳ 明朝" w:eastAsia="ＭＳ 明朝" w:hAnsi="ＭＳ 明朝" w:cs="Times New Roman"/>
           <w:b/>
           <w:bCs/>
+          <w:lang w:eastAsia="zh-CN"/>
         </w:rPr>
       </w:pPr>
       <w:r>
@@ -16,6 +17,7 @@
           <w:rFonts w:ascii="ＭＳ 明朝" w:eastAsia="ＭＳ 明朝" w:hAnsi="ＭＳ 明朝" w:cs="Times New Roman" w:hint="eastAsia"/>
           <w:b/>
           <w:bCs/>
+          <w:lang w:eastAsia="zh-CN"/>
         </w:rPr>
         <w:t>中間報告書</w:t>
       </w:r>
@@ -27,6 +29,7 @@
           <w:rFonts w:ascii="ＭＳ 明朝" w:eastAsia="ＭＳ 明朝" w:hAnsi="ＭＳ 明朝" w:cs="Times New Roman"/>
           <w:b/>
           <w:bCs/>
+          <w:lang w:eastAsia="zh-CN"/>
         </w:rPr>
       </w:pPr>
     </w:p>
@@ -35,6 +38,7 @@
         <w:ind w:left="360"/>
         <w:rPr>
           <w:rFonts w:ascii="ＭＳ 明朝" w:eastAsia="ＭＳ 明朝" w:hAnsi="ＭＳ 明朝" w:cs="Times New Roman"/>
+          <w:lang w:eastAsia="zh-CN"/>
         </w:rPr>
       </w:pPr>
       <w:r>
@@ -42,6 +46,7 @@
           <w:rFonts w:ascii="ＭＳ 明朝" w:eastAsia="ＭＳ 明朝" w:hAnsi="ＭＳ 明朝" w:cs="Times New Roman" w:hint="eastAsia"/>
           <w:b/>
           <w:bCs/>
+          <w:lang w:eastAsia="zh-CN"/>
         </w:rPr>
         <w:t>提出日</w:t>
       </w:r>
@@ -50,18 +55,21 @@
           <w:rFonts w:ascii="ＭＳ 明朝" w:eastAsia="ＭＳ 明朝" w:hAnsi="ＭＳ 明朝" w:cs="Times New Roman"/>
           <w:b/>
           <w:bCs/>
+          <w:lang w:eastAsia="zh-CN"/>
         </w:rPr>
         <w:t>:</w:t>
       </w:r>
       <w:r>
         <w:rPr>
           <w:rFonts w:ascii="ＭＳ 明朝" w:eastAsia="ＭＳ 明朝" w:hAnsi="ＭＳ 明朝" w:cs="Times New Roman"/>
+          <w:lang w:eastAsia="zh-CN"/>
         </w:rPr>
         <w:t xml:space="preserve"> </w:t>
       </w:r>
       <w:r>
         <w:rPr>
           <w:rFonts w:ascii="ＭＳ 明朝" w:eastAsia="ＭＳ 明朝" w:hAnsi="ＭＳ 明朝" w:cs="Times New Roman"/>
+          <w:lang w:eastAsia="zh-CN"/>
         </w:rPr>
         <w:t>2025/09/</w:t>
       </w:r>
@@ -71,6 +79,7 @@
         <w:ind w:left="360"/>
         <w:rPr>
           <w:rFonts w:ascii="ＭＳ 明朝" w:eastAsia="ＭＳ 明朝" w:hAnsi="ＭＳ 明朝" w:cs="Times New Roman"/>
+          <w:lang w:eastAsia="zh-CN"/>
         </w:rPr>
       </w:pPr>
       <w:r>
@@ -78,6 +87,7 @@
           <w:rFonts w:ascii="ＭＳ 明朝" w:eastAsia="ＭＳ 明朝" w:hAnsi="ＭＳ 明朝" w:cs="Times New Roman" w:hint="eastAsia"/>
           <w:b/>
           <w:bCs/>
+          <w:lang w:eastAsia="zh-CN"/>
         </w:rPr>
         <w:t>学籍番号</w:t>
       </w:r>
@@ -86,12 +96,14 @@
           <w:rFonts w:ascii="ＭＳ 明朝" w:eastAsia="ＭＳ 明朝" w:hAnsi="ＭＳ 明朝" w:cs="Times New Roman"/>
           <w:b/>
           <w:bCs/>
+          <w:lang w:eastAsia="zh-CN"/>
         </w:rPr>
         <w:t>:</w:t>
       </w:r>
       <w:r>
         <w:rPr>
           <w:rFonts w:ascii="ＭＳ 明朝" w:eastAsia="ＭＳ 明朝" w:hAnsi="ＭＳ 明朝" w:cs="Times New Roman"/>
+          <w:lang w:eastAsia="zh-CN"/>
         </w:rPr>
         <w:t xml:space="preserve"> 255113</w:t>
       </w:r>
@@ -172,7 +184,7 @@
       <w:pPr>
         <w:ind w:left="360"/>
         <w:rPr>
-          <w:rFonts w:ascii="ＭＳ 明朝" w:eastAsia="ＭＳ 明朝" w:hAnsi="ＭＳ 明朝" w:cs="Times New Roman" w:hint="eastAsia"/>
+          <w:rFonts w:ascii="ＭＳ 明朝" w:eastAsia="ＭＳ 明朝" w:hAnsi="ＭＳ 明朝" w:cs="Times New Roman"/>
         </w:rPr>
       </w:pPr>
       <w:r>
@@ -262,7 +274,7 @@
       <w:pPr>
         <w:ind w:left="360"/>
         <w:rPr>
-          <w:rFonts w:ascii="ＭＳ 明朝" w:eastAsia="ＭＳ 明朝" w:hAnsi="ＭＳ 明朝" w:cs="Times New Roman" w:hint="eastAsia"/>
+          <w:rFonts w:ascii="ＭＳ 明朝" w:eastAsia="ＭＳ 明朝" w:hAnsi="ＭＳ 明朝" w:cs="Times New Roman"/>
         </w:rPr>
       </w:pPr>
     </w:p>
@@ -327,19 +339,31 @@
         <w:rPr>
           <w:rFonts w:ascii="ＭＳ 明朝" w:eastAsia="ＭＳ 明朝" w:hAnsi="ＭＳ 明朝" w:cs="Times New Roman" w:hint="eastAsia"/>
         </w:rPr>
-        <w:t>学校×教科ごとの定員（容量制約）と、教員・学校の選好を整合させるために、需要集合とカットオフを反復更新して</w:t>
+        <w:t>学校×教科ごとの定員と、教員・学校の選好を整合させるために、需要集合と</w:t>
       </w:r>
       <w:r>
         <w:rPr>
           <w:rFonts w:ascii="ＭＳ 明朝" w:eastAsia="ＭＳ 明朝" w:hAnsi="ＭＳ 明朝" w:cs="Times New Roman" w:hint="eastAsia"/>
         </w:rPr>
+        <w:t>教科別に</w:t>
+      </w:r>
+      <w:r>
+        <w:rPr>
+          <w:rFonts w:ascii="ＭＳ 明朝" w:eastAsia="ＭＳ 明朝" w:hAnsi="ＭＳ 明朝" w:cs="Times New Roman" w:hint="eastAsia"/>
+        </w:rPr>
+        <w:t>カットオフを反復更新して</w:t>
+      </w:r>
+      <w:r>
+        <w:rPr>
+          <w:rFonts w:ascii="ＭＳ 明朝" w:eastAsia="ＭＳ 明朝" w:hAnsi="ＭＳ 明朝" w:cs="Times New Roman" w:hint="eastAsia"/>
+        </w:rPr>
         <w:t>不動点</w:t>
       </w:r>
       <w:r>
         <w:rPr>
           <w:rFonts w:ascii="ＭＳ 明朝" w:eastAsia="ＭＳ 明朝" w:hAnsi="ＭＳ 明朝" w:cs="Times New Roman" w:hint="eastAsia"/>
         </w:rPr>
-        <w:t>を構成する配分ルールを提案する。得られる割当は実現可能性・個人合理性・（教科別）公平性を満たし、さらにその集合の中で教員側にとって最良な教師最適性を達成する。</w:t>
+        <w:t>を構成する配分ルールを提案する。得られる割当は実現可能性・個人合理性・教科公平性を満たし、さらにその集合の中で教員側にとって最良な教師最適性を達成する。</w:t>
       </w:r>
     </w:p>
     <w:p>
@@ -372,25 +396,25 @@
         <w:rPr>
           <w:rFonts w:ascii="ＭＳ 明朝" w:eastAsia="ＭＳ 明朝" w:hAnsi="ＭＳ 明朝" w:cs="Times New Roman" w:hint="eastAsia"/>
         </w:rPr>
-        <w:t>上記ルールを、単調性（カットオフ上昇による需要の縮減）、</w:t>
+        <w:t>上記ルールを、</w:t>
       </w:r>
       <w:r>
         <w:rPr>
           <w:rFonts w:ascii="ＭＳ 明朝" w:eastAsia="ＭＳ 明朝" w:hAnsi="ＭＳ 明朝" w:cs="Times New Roman" w:hint="eastAsia"/>
         </w:rPr>
-        <w:t>不動点</w:t>
+        <w:t>不動点と教科</w:t>
       </w:r>
       <w:r>
         <w:rPr>
           <w:rFonts w:ascii="ＭＳ 明朝" w:eastAsia="ＭＳ 明朝" w:hAnsi="ＭＳ 明朝" w:cs="Times New Roman" w:hint="eastAsia"/>
         </w:rPr>
-        <w:t>の存在と収束、固定点⇔公平割当の対応、および</w:t>
-      </w:r>
-      <w:r>
-        <w:rPr>
-          <w:rFonts w:ascii="ＭＳ 明朝" w:eastAsia="ＭＳ 明朝" w:hAnsi="ＭＳ 明朝" w:cs="Times New Roman"/>
-        </w:rPr>
-        <w:t>教師最適性（許容される公正な割当の中での最大性）といった望ましい性質の組で特徴づける。これにより、提案ルールの価値と他方式との理論的差異を明確化する。</w:t>
+        <w:t>公平割当の対応、および</w:t>
+      </w:r>
+      <w:r>
+        <w:rPr>
+          <w:rFonts w:ascii="ＭＳ 明朝" w:eastAsia="ＭＳ 明朝" w:hAnsi="ＭＳ 明朝" w:cs="Times New Roman"/>
+        </w:rPr>
+        <w:t>教師最適性といった望ましい性質の組で特徴づける。これにより、提案ルールの価値と他方式との理論的差異を明確化する。</w:t>
       </w:r>
     </w:p>
     <w:p>
@@ -398,170 +422,99 @@
         <w:pStyle w:val="a9"/>
         <w:ind w:left="440"/>
         <w:rPr>
-          <w:rFonts w:ascii="ＭＳ 明朝" w:eastAsia="ＭＳ 明朝" w:hAnsi="ＭＳ 明朝" w:cs="Times New Roman" w:hint="eastAsia"/>
+          <w:rFonts w:ascii="ＭＳ 明朝" w:eastAsia="ＭＳ 明朝" w:hAnsi="ＭＳ 明朝" w:cs="Times New Roman"/>
         </w:rPr>
       </w:pPr>
     </w:p>
     <w:p>
       <w:pPr>
-        <w:rPr>
-          <w:rFonts w:ascii="ＭＳ 明朝" w:eastAsia="ＭＳ 明朝" w:hAnsi="ＭＳ 明朝" w:cs="Times New Roman"/>
-          <w:u w:val="single"/>
-        </w:rPr>
-      </w:pPr>
-      <w:r>
         <w:rPr>
           <w:rFonts w:ascii="ＭＳ 明朝" w:eastAsia="ＭＳ 明朝" w:hAnsi="ＭＳ 明朝" w:cs="Times New Roman"/>
           <w:b/>
           <w:bCs/>
           <w:u w:val="single"/>
         </w:rPr>
-        <w:t>Research Overview</w:t>
-      </w:r>
+      </w:pPr>
     </w:p>
     <w:p>
       <w:pPr>
-        <w:ind w:firstLineChars="50" w:firstLine="105"/>
-        <w:rPr>
-          <w:rFonts w:ascii="ＭＳ 明朝" w:eastAsia="ＭＳ 明朝" w:hAnsi="ＭＳ 明朝" w:cs="Times New Roman"/>
-        </w:rPr>
-      </w:pPr>
-      <w:r>
-        <w:rPr>
-          <w:rFonts w:ascii="ＭＳ 明朝" w:eastAsia="ＭＳ 明朝" w:hAnsi="ＭＳ 明朝" w:cs="Times New Roman"/>
-        </w:rPr>
-        <w:t>The main question of this research is whether there exists a voting rule that aggregates</w:t>
-      </w:r>
-      <w:r>
-        <w:rPr>
-          <w:rFonts w:ascii="ＭＳ 明朝" w:eastAsia="ＭＳ 明朝" w:hAnsi="ＭＳ 明朝" w:cs="Times New Roman" w:hint="eastAsia"/>
-        </w:rPr>
-        <w:t xml:space="preserve"> voters</w:t>
-      </w:r>
-      <w:r>
-        <w:rPr>
-          <w:rFonts w:ascii="ＭＳ 明朝" w:eastAsia="ＭＳ 明朝" w:hAnsi="ＭＳ 明朝" w:cs="Times New Roman"/>
-        </w:rPr>
-        <w:t xml:space="preserve">' preferences on both rankings and </w:t>
-      </w:r>
-      <w:proofErr w:type="gramStart"/>
-      <w:r>
-        <w:rPr>
-          <w:rFonts w:ascii="ＭＳ 明朝" w:eastAsia="ＭＳ 明朝" w:hAnsi="ＭＳ 明朝" w:cs="Times New Roman"/>
-        </w:rPr>
-        <w:t>approvals</w:t>
-      </w:r>
-      <w:r>
-        <w:rPr>
-          <w:rFonts w:ascii="ＭＳ 明朝" w:eastAsia="ＭＳ 明朝" w:hAnsi="ＭＳ 明朝" w:cs="Times New Roman"/>
-        </w:rPr>
-        <w:t>,</w:t>
-      </w:r>
-      <w:r>
-        <w:rPr>
-          <w:rFonts w:ascii="ＭＳ 明朝" w:eastAsia="ＭＳ 明朝" w:hAnsi="ＭＳ 明朝" w:cs="Times New Roman"/>
-        </w:rPr>
-        <w:t xml:space="preserve"> </w:t>
-      </w:r>
-      <w:r>
-        <w:rPr>
-          <w:rFonts w:ascii="ＭＳ 明朝" w:eastAsia="ＭＳ 明朝" w:hAnsi="ＭＳ 明朝" w:cs="Times New Roman"/>
-        </w:rPr>
-        <w:t>and</w:t>
-      </w:r>
-      <w:proofErr w:type="gramEnd"/>
-      <w:r>
-        <w:rPr>
-          <w:rFonts w:ascii="ＭＳ 明朝" w:eastAsia="ＭＳ 明朝" w:hAnsi="ＭＳ 明朝" w:cs="Times New Roman"/>
-        </w:rPr>
-        <w:t xml:space="preserve"> prevents the incentive to report fewer acceptable </w:t>
-      </w:r>
-      <w:r>
-        <w:rPr>
-          <w:rFonts w:ascii="ＭＳ 明朝" w:eastAsia="ＭＳ 明朝" w:hAnsi="ＭＳ 明朝" w:cs="Times New Roman"/>
-        </w:rPr>
-        <w:t>alternatives</w:t>
-      </w:r>
-      <w:r>
-        <w:rPr>
-          <w:rFonts w:ascii="ＭＳ 明朝" w:eastAsia="ＭＳ 明朝" w:hAnsi="ＭＳ 明朝" w:cs="Times New Roman"/>
-        </w:rPr>
-        <w:t>.</w:t>
-      </w:r>
-      <w:r>
-        <w:rPr>
-          <w:rFonts w:ascii="ＭＳ 明朝" w:eastAsia="ＭＳ 明朝" w:hAnsi="ＭＳ 明朝" w:cs="Times New Roman"/>
-        </w:rPr>
-        <w:t xml:space="preserve"> </w:t>
-      </w:r>
-      <w:r>
-        <w:rPr>
-          <w:rFonts w:ascii="ＭＳ 明朝" w:eastAsia="ＭＳ 明朝" w:hAnsi="ＭＳ 明朝" w:cs="Times New Roman"/>
-        </w:rPr>
-        <w:t xml:space="preserve">This question </w:t>
-      </w:r>
-      <w:r>
-        <w:rPr>
-          <w:rFonts w:ascii="ＭＳ 明朝" w:eastAsia="ＭＳ 明朝" w:hAnsi="ＭＳ 明朝" w:cs="Times New Roman"/>
-        </w:rPr>
-        <w:t>arises</w:t>
-      </w:r>
-      <w:r>
-        <w:rPr>
-          <w:rFonts w:ascii="ＭＳ 明朝" w:eastAsia="ＭＳ 明朝" w:hAnsi="ＭＳ 明朝" w:cs="Times New Roman"/>
-        </w:rPr>
-        <w:t xml:space="preserve"> from a common problem in scheduling. Typically, people report their availab</w:t>
-      </w:r>
-      <w:r>
-        <w:rPr>
-          <w:rFonts w:ascii="ＭＳ 明朝" w:eastAsia="ＭＳ 明朝" w:hAnsi="ＭＳ 明朝" w:cs="Times New Roman"/>
-        </w:rPr>
-        <w:t>le da</w:t>
-      </w:r>
-      <w:r>
-        <w:rPr>
-          <w:rFonts w:ascii="ＭＳ 明朝" w:eastAsia="ＭＳ 明朝" w:hAnsi="ＭＳ 明朝" w:cs="Times New Roman"/>
-        </w:rPr>
-        <w:t>ys</w:t>
-      </w:r>
-      <w:r>
-        <w:rPr>
-          <w:rFonts w:ascii="ＭＳ 明朝" w:eastAsia="ＭＳ 明朝" w:hAnsi="ＭＳ 明朝" w:cs="Times New Roman"/>
-        </w:rPr>
-        <w:t xml:space="preserve">, and the date with the most </w:t>
-      </w:r>
-      <w:r>
-        <w:rPr>
-          <w:rFonts w:ascii="ＭＳ 明朝" w:eastAsia="ＭＳ 明朝" w:hAnsi="ＭＳ 明朝" w:cs="Times New Roman"/>
-        </w:rPr>
-        <w:t>approvals</w:t>
-      </w:r>
-      <w:r>
-        <w:rPr>
-          <w:rFonts w:ascii="ＭＳ 明朝" w:eastAsia="ＭＳ 明朝" w:hAnsi="ＭＳ 明朝" w:cs="Times New Roman"/>
-        </w:rPr>
-        <w:t xml:space="preserve"> is chosen. This method is known as </w:t>
-      </w:r>
-      <w:r>
         <w:rPr>
           <w:rFonts w:ascii="ＭＳ 明朝" w:eastAsia="ＭＳ 明朝" w:hAnsi="ＭＳ 明朝" w:cs="Times New Roman"/>
           <w:b/>
           <w:bCs/>
-        </w:rPr>
-        <w:t>approval voting</w:t>
-      </w:r>
-      <w:r>
-        <w:rPr>
-          <w:rFonts w:ascii="ＭＳ 明朝" w:eastAsia="ＭＳ 明朝" w:hAnsi="ＭＳ 明朝" w:cs="Times New Roman"/>
-        </w:rPr>
-        <w:t xml:space="preserve"> in social choice theory. However, this approach has two major problems:</w:t>
+          <w:u w:val="single"/>
+        </w:rPr>
+      </w:pPr>
+      <w:r>
+        <w:rPr>
+          <w:rFonts w:ascii="ＭＳ 明朝" w:eastAsia="ＭＳ 明朝" w:hAnsi="ＭＳ 明朝" w:cs="Times New Roman"/>
+          <w:b/>
+          <w:bCs/>
+          <w:u w:val="single"/>
+        </w:rPr>
+        <w:t>研究概要</w:t>
       </w:r>
     </w:p>
     <w:p>
       <w:pPr>
+        <w:ind w:firstLineChars="100" w:firstLine="210"/>
+        <w:rPr>
+          <w:rFonts w:ascii="ＭＳ 明朝" w:eastAsia="ＭＳ 明朝" w:hAnsi="ＭＳ 明朝" w:cs="Times New Roman"/>
+        </w:rPr>
+      </w:pPr>
+      <w:r>
+        <w:rPr>
+          <w:rFonts w:ascii="ＭＳ 明朝" w:eastAsia="ＭＳ 明朝" w:hAnsi="ＭＳ 明朝" w:cs="Times New Roman"/>
+        </w:rPr>
+        <w:t>本研究の中心的な問いは、現職教員を含む教員配属において、</w:t>
+      </w:r>
+      <w:r>
+        <w:rPr>
+          <w:rFonts w:ascii="ＭＳ 明朝" w:eastAsia="ＭＳ 明朝" w:hAnsi="ＭＳ 明朝" w:cs="Times New Roman" w:hint="eastAsia"/>
+        </w:rPr>
+        <w:t>募集枠に対する要件</w:t>
+      </w:r>
+      <w:r>
+        <w:rPr>
+          <w:rFonts w:ascii="ＭＳ 明朝" w:eastAsia="ＭＳ 明朝" w:hAnsi="ＭＳ 明朝" w:cs="Times New Roman"/>
+        </w:rPr>
+        <w:t>を満たしつつ、教員にとって望ましくかつ公平なマッチングを常に構成できるかである。実務では、人気校への志向や</w:t>
+      </w:r>
+      <w:r>
+        <w:rPr>
+          <w:rFonts w:ascii="ＭＳ 明朝" w:eastAsia="ＭＳ 明朝" w:hAnsi="ＭＳ 明朝" w:cs="Times New Roman"/>
+        </w:rPr>
+        <w:t>教科</w:t>
+      </w:r>
+      <w:r>
+        <w:rPr>
+          <w:rFonts w:ascii="ＭＳ 明朝" w:eastAsia="ＭＳ 明朝" w:hAnsi="ＭＳ 明朝" w:cs="Times New Roman"/>
+        </w:rPr>
+        <w:t>ごとの定員、現職と新任の同時調整といった複雑性が重なり、望ましい配属の両立（実現可能性・個人合理性・公平性・現職の雇用保証）が難しくなる。そこで本研究は、マッチング理論にもとづく新しいメカニズム設計で、この課題に体系的に取り組む。</w:t>
+      </w:r>
+    </w:p>
+    <w:p>
+      <w:pPr>
+        <w:rPr>
+          <w:rFonts w:ascii="ＭＳ 明朝" w:eastAsia="ＭＳ 明朝" w:hAnsi="ＭＳ 明朝" w:cs="Times New Roman"/>
+          <w:b/>
+          <w:bCs/>
+        </w:rPr>
+      </w:pPr>
+      <w:r>
+        <w:rPr>
+          <w:rFonts w:ascii="ＭＳ 明朝" w:eastAsia="ＭＳ 明朝" w:hAnsi="ＭＳ 明朝" w:cs="Times New Roman"/>
+          <w:b/>
+          <w:bCs/>
+        </w:rPr>
+        <w:t>現行アプローチの課題（問題提起）</w:t>
+      </w:r>
+    </w:p>
+    <w:p>
+      <w:pPr>
         <w:numPr>
           <w:ilvl w:val="0"/>
-          <w:numId w:val="10"/>
+          <w:numId w:val="19"/>
         </w:numPr>
         <w:rPr>
           <w:rFonts w:ascii="ＭＳ 明朝" w:eastAsia="ＭＳ 明朝" w:hAnsi="ＭＳ 明朝" w:cs="Times New Roman"/>
@@ -570,51 +523,51 @@
       <w:r>
         <w:rPr>
           <w:rFonts w:ascii="ＭＳ 明朝" w:eastAsia="ＭＳ 明朝" w:hAnsi="ＭＳ 明朝" w:cs="Times New Roman"/>
-          <w:b/>
-          <w:bCs/>
-        </w:rPr>
-        <w:t xml:space="preserve">It fails to reflect </w:t>
-      </w:r>
-      <w:r>
-        <w:rPr>
-          <w:rFonts w:ascii="ＭＳ 明朝" w:eastAsia="ＭＳ 明朝" w:hAnsi="ＭＳ 明朝" w:cs="Times New Roman"/>
-          <w:b/>
-          <w:bCs/>
-        </w:rPr>
-        <w:t>refined</w:t>
-      </w:r>
-      <w:r>
-        <w:rPr>
-          <w:rFonts w:ascii="ＭＳ 明朝" w:eastAsia="ＭＳ 明朝" w:hAnsi="ＭＳ 明朝" w:cs="Times New Roman"/>
-          <w:b/>
-          <w:bCs/>
-        </w:rPr>
-        <w:t xml:space="preserve"> preferences.</w:t>
-      </w:r>
-      <w:r>
-        <w:rPr>
-          <w:rFonts w:ascii="ＭＳ 明朝" w:eastAsia="ＭＳ 明朝" w:hAnsi="ＭＳ 明朝" w:cs="Times New Roman"/>
-        </w:rPr>
-        <w:t xml:space="preserve"> Approval voting only </w:t>
-      </w:r>
-      <w:r>
-        <w:rPr>
-          <w:rFonts w:ascii="ＭＳ 明朝" w:eastAsia="ＭＳ 明朝" w:hAnsi="ＭＳ 明朝" w:cs="Times New Roman"/>
-        </w:rPr>
-        <w:t>gathers</w:t>
-      </w:r>
-      <w:r>
-        <w:rPr>
-          <w:rFonts w:ascii="ＭＳ 明朝" w:eastAsia="ＭＳ 明朝" w:hAnsi="ＭＳ 明朝" w:cs="Times New Roman"/>
-        </w:rPr>
-        <w:t xml:space="preserve"> "available" or "unavailable" information. For example, it doesn't consider information like, "I can make both day x and day y, but I would prefer day x." </w:t>
+        </w:rPr>
+        <w:t>複合制約下での両立困難</w:t>
+      </w:r>
+      <w:r>
+        <w:rPr>
+          <w:rFonts w:ascii="ＭＳ 明朝" w:eastAsia="ＭＳ 明朝" w:hAnsi="ＭＳ 明朝" w:cs="Times New Roman"/>
+        </w:rPr>
+        <w:br/>
+      </w:r>
+      <w:r>
+        <w:rPr>
+          <w:rFonts w:ascii="ＭＳ 明朝" w:eastAsia="ＭＳ 明朝" w:hAnsi="ＭＳ 明朝" w:cs="Times New Roman"/>
+        </w:rPr>
+        <w:t>教科</w:t>
+      </w:r>
+      <w:r>
+        <w:rPr>
+          <w:rFonts w:ascii="ＭＳ 明朝" w:eastAsia="ＭＳ 明朝" w:hAnsi="ＭＳ 明朝" w:cs="Times New Roman"/>
+        </w:rPr>
+        <w:t>別定員・個人合理性・公平性を同時に満たす配属は、設定によってはそもそも存在が難しい。特に</w:t>
+      </w:r>
+      <w:r>
+        <w:rPr>
+          <w:rFonts w:ascii="ＭＳ 明朝" w:eastAsia="ＭＳ 明朝" w:hAnsi="ＭＳ 明朝" w:cs="Times New Roman"/>
+        </w:rPr>
+        <w:t>すべての現職教員を必ずいずれかへ配属</w:t>
+      </w:r>
+      <w:r>
+        <w:rPr>
+          <w:rFonts w:ascii="ＭＳ 明朝" w:eastAsia="ＭＳ 明朝" w:hAnsi="ＭＳ 明朝" w:cs="Times New Roman" w:hint="eastAsia"/>
+        </w:rPr>
+        <w:t>する</w:t>
+      </w:r>
+      <w:r>
+        <w:rPr>
+          <w:rFonts w:ascii="ＭＳ 明朝" w:eastAsia="ＭＳ 明朝" w:hAnsi="ＭＳ 明朝" w:cs="Times New Roman"/>
+        </w:rPr>
+        <w:t>現職必置条件を追加すると、4条件を同時に満たすマッチングを保証できない例が生じる。</w:t>
       </w:r>
     </w:p>
     <w:p>
       <w:pPr>
         <w:numPr>
           <w:ilvl w:val="0"/>
-          <w:numId w:val="10"/>
+          <w:numId w:val="19"/>
         </w:numPr>
         <w:rPr>
           <w:rFonts w:ascii="ＭＳ 明朝" w:eastAsia="ＭＳ 明朝" w:hAnsi="ＭＳ 明朝" w:cs="Times New Roman"/>
@@ -623,178 +576,75 @@
       <w:r>
         <w:rPr>
           <w:rFonts w:ascii="ＭＳ 明朝" w:eastAsia="ＭＳ 明朝" w:hAnsi="ＭＳ 明朝" w:cs="Times New Roman"/>
-          <w:b/>
-          <w:bCs/>
-        </w:rPr>
-        <w:t>It can lead to strategi</w:t>
-      </w:r>
-      <w:r>
-        <w:rPr>
-          <w:rFonts w:ascii="ＭＳ 明朝" w:eastAsia="ＭＳ 明朝" w:hAnsi="ＭＳ 明朝" w:cs="Times New Roman"/>
-          <w:b/>
-          <w:bCs/>
-        </w:rPr>
-        <w:t>c</w:t>
-      </w:r>
-      <w:r>
-        <w:rPr>
-          <w:rFonts w:ascii="ＭＳ 明朝" w:eastAsia="ＭＳ 明朝" w:hAnsi="ＭＳ 明朝" w:cs="Times New Roman"/>
-          <w:b/>
-          <w:bCs/>
-        </w:rPr>
-        <w:t xml:space="preserve"> </w:t>
-      </w:r>
-      <w:r>
-        <w:rPr>
-          <w:rFonts w:ascii="ＭＳ 明朝" w:eastAsia="ＭＳ 明朝" w:hAnsi="ＭＳ 明朝" w:cs="Times New Roman"/>
-          <w:b/>
-          <w:bCs/>
-        </w:rPr>
-        <w:t>manipulation</w:t>
-      </w:r>
-      <w:r>
-        <w:rPr>
-          <w:rFonts w:ascii="ＭＳ 明朝" w:eastAsia="ＭＳ 明朝" w:hAnsi="ＭＳ 明朝" w:cs="Times New Roman"/>
-          <w:b/>
-          <w:bCs/>
-        </w:rPr>
-        <w:t>.</w:t>
-      </w:r>
-      <w:r>
-        <w:rPr>
-          <w:rFonts w:ascii="ＭＳ 明朝" w:eastAsia="ＭＳ 明朝" w:hAnsi="ＭＳ 明朝" w:cs="Times New Roman"/>
-        </w:rPr>
-        <w:t xml:space="preserve"> </w:t>
-      </w:r>
-      <w:r>
-        <w:rPr>
-          <w:rFonts w:ascii="ＭＳ 明朝" w:eastAsia="ＭＳ 明朝" w:hAnsi="ＭＳ 明朝" w:cs="Times New Roman"/>
-        </w:rPr>
-        <w:t xml:space="preserve">Voters have </w:t>
-      </w:r>
-      <w:r>
-        <w:rPr>
-          <w:rFonts w:ascii="ＭＳ 明朝" w:eastAsia="ＭＳ 明朝" w:hAnsi="ＭＳ 明朝" w:cs="Times New Roman"/>
-        </w:rPr>
-        <w:t xml:space="preserve">an </w:t>
-      </w:r>
-      <w:r>
-        <w:rPr>
-          <w:rFonts w:ascii="ＭＳ 明朝" w:eastAsia="ＭＳ 明朝" w:hAnsi="ＭＳ 明朝" w:cs="Times New Roman"/>
-        </w:rPr>
-        <w:t xml:space="preserve">incentive to truncate their </w:t>
-      </w:r>
-      <w:r>
-        <w:rPr>
-          <w:rFonts w:ascii="ＭＳ 明朝" w:eastAsia="ＭＳ 明朝" w:hAnsi="ＭＳ 明朝" w:cs="Times New Roman"/>
-        </w:rPr>
-        <w:t>acceptable</w:t>
-      </w:r>
-      <w:r>
-        <w:rPr>
-          <w:rFonts w:ascii="ＭＳ 明朝" w:eastAsia="ＭＳ 明朝" w:hAnsi="ＭＳ 明朝" w:cs="Times New Roman"/>
-        </w:rPr>
-        <w:t xml:space="preserve"> alternatives</w:t>
-      </w:r>
-      <w:r>
-        <w:rPr>
-          <w:rFonts w:ascii="ＭＳ 明朝" w:eastAsia="ＭＳ 明朝" w:hAnsi="ＭＳ 明朝" w:cs="Times New Roman"/>
-        </w:rPr>
-        <w:t>, since this may lead to a better social ranking for them.</w:t>
+        </w:rPr>
+        <w:t>公平性概念の設計が難しい</w:t>
+      </w:r>
+      <w:r>
+        <w:rPr>
+          <w:rFonts w:ascii="ＭＳ 明朝" w:eastAsia="ＭＳ 明朝" w:hAnsi="ＭＳ 明朝" w:cs="Times New Roman"/>
+        </w:rPr>
+        <w:br/>
+        <w:t>ただの「標準的公平性」では、</w:t>
+      </w:r>
+      <w:r>
+        <w:rPr>
+          <w:rFonts w:ascii="ＭＳ 明朝" w:eastAsia="ＭＳ 明朝" w:hAnsi="ＭＳ 明朝" w:cs="Times New Roman"/>
+        </w:rPr>
+        <w:t>教科</w:t>
+      </w:r>
+      <w:r>
+        <w:rPr>
+          <w:rFonts w:ascii="ＭＳ 明朝" w:eastAsia="ＭＳ 明朝" w:hAnsi="ＭＳ 明朝" w:cs="Times New Roman"/>
+        </w:rPr>
+        <w:t>横断の比較が原因で正当化された嫉妬が発生し</w:t>
+      </w:r>
+      <w:r>
+        <w:rPr>
+          <w:rFonts w:ascii="ＭＳ 明朝" w:eastAsia="ＭＳ 明朝" w:hAnsi="ＭＳ 明朝" w:cs="Times New Roman"/>
+        </w:rPr>
+        <w:lastRenderedPageBreak/>
+        <w:t>うる。一方、</w:t>
+      </w:r>
+      <w:r>
+        <w:rPr>
+          <w:rFonts w:ascii="ＭＳ 明朝" w:eastAsia="ＭＳ 明朝" w:hAnsi="ＭＳ 明朝" w:cs="Times New Roman"/>
+        </w:rPr>
+        <w:t>教科</w:t>
+      </w:r>
+      <w:r>
+        <w:rPr>
+          <w:rFonts w:ascii="ＭＳ 明朝" w:eastAsia="ＭＳ 明朝" w:hAnsi="ＭＳ 明朝" w:cs="Times New Roman"/>
+        </w:rPr>
+        <w:t>が同じ者同士に限定して嫉妬を判定する“弱すぎる定義”にすると、本来は不公平な割当を見逃してしまうおそれがある。</w:t>
+      </w:r>
+      <w:r>
+        <w:rPr>
+          <w:rFonts w:ascii="ＭＳ 明朝" w:eastAsia="ＭＳ 明朝" w:hAnsi="ＭＳ 明朝" w:cs="Times New Roman"/>
+        </w:rPr>
+        <w:t>教科</w:t>
+      </w:r>
+      <w:r>
+        <w:rPr>
+          <w:rFonts w:ascii="ＭＳ 明朝" w:eastAsia="ＭＳ 明朝" w:hAnsi="ＭＳ 明朝" w:cs="Times New Roman"/>
+        </w:rPr>
+        <w:t>構造を踏まえた適切な公平性の定義が不可欠である。</w:t>
       </w:r>
     </w:p>
     <w:p>
       <w:pPr>
-        <w:ind w:firstLineChars="50" w:firstLine="105"/>
-        <w:rPr>
-          <w:rFonts w:ascii="ＭＳ 明朝" w:eastAsia="ＭＳ 明朝" w:hAnsi="ＭＳ 明朝" w:cs="Times New Roman"/>
-        </w:rPr>
-      </w:pPr>
-      <w:r>
-        <w:rPr>
-          <w:rFonts w:ascii="ＭＳ 明朝" w:eastAsia="ＭＳ 明朝" w:hAnsi="ＭＳ 明朝" w:cs="Times New Roman"/>
-        </w:rPr>
-        <w:lastRenderedPageBreak/>
-        <w:t xml:space="preserve">For </w:t>
-      </w:r>
-      <w:r>
-        <w:rPr>
-          <w:rFonts w:ascii="ＭＳ 明朝" w:eastAsia="ＭＳ 明朝" w:hAnsi="ＭＳ 明朝" w:cs="Times New Roman"/>
-        </w:rPr>
-        <w:t xml:space="preserve">an </w:t>
-      </w:r>
-      <w:r>
-        <w:rPr>
-          <w:rFonts w:ascii="ＭＳ 明朝" w:eastAsia="ＭＳ 明朝" w:hAnsi="ＭＳ 明朝" w:cs="Times New Roman"/>
-        </w:rPr>
-        <w:t>example</w:t>
-      </w:r>
-      <w:r>
-        <w:rPr>
-          <w:rFonts w:ascii="ＭＳ 明朝" w:eastAsia="ＭＳ 明朝" w:hAnsi="ＭＳ 明朝" w:cs="Times New Roman"/>
-        </w:rPr>
-        <w:t xml:space="preserve"> of</w:t>
-      </w:r>
-      <w:r>
-        <w:rPr>
-          <w:rFonts w:ascii="ＭＳ 明朝" w:eastAsia="ＭＳ 明朝" w:hAnsi="ＭＳ 明朝" w:cs="Times New Roman"/>
-        </w:rPr>
-        <w:t xml:space="preserve"> the</w:t>
-      </w:r>
-      <w:r>
-        <w:rPr>
-          <w:rFonts w:ascii="ＭＳ 明朝" w:eastAsia="ＭＳ 明朝" w:hAnsi="ＭＳ 明朝" w:cs="Times New Roman"/>
-        </w:rPr>
-        <w:t xml:space="preserve"> la</w:t>
-      </w:r>
-      <w:r>
-        <w:rPr>
-          <w:rFonts w:ascii="ＭＳ 明朝" w:eastAsia="ＭＳ 明朝" w:hAnsi="ＭＳ 明朝" w:cs="Times New Roman"/>
-        </w:rPr>
-        <w:t>t</w:t>
-      </w:r>
-      <w:r>
-        <w:rPr>
-          <w:rFonts w:ascii="ＭＳ 明朝" w:eastAsia="ＭＳ 明朝" w:hAnsi="ＭＳ 明朝" w:cs="Times New Roman"/>
-        </w:rPr>
-        <w:t>ter problem</w:t>
-      </w:r>
-      <w:r>
-        <w:rPr>
-          <w:rFonts w:ascii="ＭＳ 明朝" w:eastAsia="ＭＳ 明朝" w:hAnsi="ＭＳ 明朝" w:cs="Times New Roman"/>
-        </w:rPr>
-        <w:t>, consider a situation where three people—Sam, Tom, and Mia—are trying to schedule a meeting, with the following preference</w:t>
-      </w:r>
-      <w:r>
-        <w:rPr>
-          <w:rFonts w:ascii="ＭＳ 明朝" w:eastAsia="ＭＳ 明朝" w:hAnsi="ＭＳ 明朝" w:cs="Times New Roman"/>
-        </w:rPr>
-        <w:t>s.</w:t>
-      </w:r>
-    </w:p>
-    <w:p>
-      <w:pPr>
-        <w:keepNext/>
-        <w:rPr>
-          <w:rFonts w:ascii="ＭＳ 明朝" w:eastAsia="ＭＳ 明朝" w:hAnsi="ＭＳ 明朝"/>
-        </w:rPr>
-      </w:pPr>
-      <w:r>
-        <w:rPr>
-          <w:rFonts w:ascii="ＭＳ 明朝" w:eastAsia="ＭＳ 明朝" w:hAnsi="ＭＳ 明朝" w:cs="Times New Roman"/>
+        <w:rPr>
+          <w:rFonts w:ascii="ＭＳ 明朝" w:eastAsia="ＭＳ 明朝" w:hAnsi="ＭＳ 明朝" w:cs="Times New Roman" w:hint="eastAsia"/>
+        </w:rPr>
+      </w:pPr>
+      <w:r>
+        <w:rPr>
           <w:noProof/>
         </w:rPr>
         <w:drawing>
-          <wp:inline distT="0" distB="0" distL="0" distR="0" wp14:anchorId="366CFB38" wp14:editId="0DEE6EC2">
-            <wp:extent cx="2676240" cy="1614115"/>
-            <wp:effectExtent l="0" t="0" r="0" b="5715"/>
-            <wp:docPr id="18" name="図 17" descr="アイコン が含まれている画像&#10;&#10;AI 生成コンテンツは誤りを含む可能性があります。">
-              <a:extLst xmlns:a="http://schemas.openxmlformats.org/drawingml/2006/main">
-                <a:ext uri="{FF2B5EF4-FFF2-40B4-BE49-F238E27FC236}">
-                  <a16:creationId xmlns:a16="http://schemas.microsoft.com/office/drawing/2014/main" id="{C23E7DB6-4E8C-9692-7830-ECD783617A6D}"/>
-                </a:ext>
-              </a:extLst>
-            </wp:docPr>
+          <wp:inline distT="0" distB="0" distL="0" distR="0" wp14:anchorId="25064094" wp14:editId="72E96682">
+            <wp:extent cx="4552315" cy="2199608"/>
+            <wp:effectExtent l="0" t="0" r="635" b="0"/>
+            <wp:docPr id="1095833031" name="グラフィックス 1"/>
             <wp:cNvGraphicFramePr>
               <a:graphicFrameLocks xmlns:a="http://schemas.openxmlformats.org/drawingml/2006/main" noChangeAspect="1"/>
             </wp:cNvGraphicFramePr>
@@ -802,32 +652,38 @@
               <a:graphicData uri="http://schemas.openxmlformats.org/drawingml/2006/picture">
                 <pic:pic xmlns:pic="http://schemas.openxmlformats.org/drawingml/2006/picture">
                   <pic:nvPicPr>
-                    <pic:cNvPr id="18" name="図 17" descr="アイコン が含まれている画像&#10;&#10;AI 生成コンテンツは誤りを含む可能性があります。">
+                    <pic:cNvPr id="1095833031" name=""/>
+                    <pic:cNvPicPr/>
+                  </pic:nvPicPr>
+                  <pic:blipFill rotWithShape="1">
+                    <a:blip r:embed="rId7">
                       <a:extLst>
-                        <a:ext uri="{FF2B5EF4-FFF2-40B4-BE49-F238E27FC236}">
-                          <a16:creationId xmlns:a16="http://schemas.microsoft.com/office/drawing/2014/main" id="{C23E7DB6-4E8C-9692-7830-ECD783617A6D}"/>
+                        <a:ext uri="{96DAC541-7B7A-43D3-8B79-37D633B846F1}">
+                          <asvg:svgBlip xmlns:asvg="http://schemas.microsoft.com/office/drawing/2016/SVG/main" r:embed="rId8"/>
                         </a:ext>
                       </a:extLst>
-                    </pic:cNvPr>
-                    <pic:cNvPicPr>
-                      <a:picLocks noChangeAspect="1"/>
-                    </pic:cNvPicPr>
-                  </pic:nvPicPr>
-                  <pic:blipFill>
-                    <a:blip r:embed="rId7"/>
+                    </a:blip>
+                    <a:srcRect t="14110"/>
                     <a:stretch>
                       <a:fillRect/>
                     </a:stretch>
                   </pic:blipFill>
-                  <pic:spPr>
+                  <pic:spPr bwMode="auto">
                     <a:xfrm>
                       <a:off x="0" y="0"/>
-                      <a:ext cx="2683969" cy="1618777"/>
+                      <a:ext cx="4570023" cy="2208164"/>
                     </a:xfrm>
                     <a:prstGeom prst="rect">
                       <a:avLst/>
                     </a:prstGeom>
-                    <a:noFill/>
+                    <a:ln>
+                      <a:noFill/>
+                    </a:ln>
+                    <a:extLst>
+                      <a:ext uri="{53640926-AAD7-44D8-BBD7-CCE9431645EC}">
+                        <a14:shadowObscured xmlns:a14="http://schemas.microsoft.com/office/drawing/2010/main"/>
+                      </a:ext>
+                    </a:extLst>
                   </pic:spPr>
                 </pic:pic>
               </a:graphicData>
@@ -840,1302 +696,389 @@
       <w:pPr>
         <w:rPr>
           <w:rFonts w:ascii="ＭＳ 明朝" w:eastAsia="ＭＳ 明朝" w:hAnsi="ＭＳ 明朝" w:cs="Times New Roman"/>
-        </w:rPr>
-      </w:pPr>
-      <w:r>
-        <w:rPr>
-          <w:rFonts w:ascii="ＭＳ 明朝" w:eastAsia="ＭＳ 明朝" w:hAnsi="ＭＳ 明朝" w:cs="Times New Roman"/>
-        </w:rPr>
-        <w:t>Sam</w:t>
-      </w:r>
-      <w:r>
-        <w:rPr>
-          <w:rFonts w:ascii="ＭＳ 明朝" w:eastAsia="ＭＳ 明朝" w:hAnsi="ＭＳ 明朝" w:cs="Times New Roman"/>
-        </w:rPr>
-        <w:t xml:space="preserve"> </w:t>
-      </w:r>
-      <w:r>
-        <w:rPr>
-          <w:rFonts w:ascii="ＭＳ 明朝" w:eastAsia="ＭＳ 明朝" w:hAnsi="ＭＳ 明朝" w:cs="Times New Roman"/>
-        </w:rPr>
-        <w:t>approves of</w:t>
-      </w:r>
-      <w:r>
-        <w:rPr>
-          <w:rFonts w:ascii="ＭＳ 明朝" w:eastAsia="ＭＳ 明朝" w:hAnsi="ＭＳ 明朝" w:cs="Times New Roman"/>
-        </w:rPr>
-        <w:t xml:space="preserve"> all </w:t>
-      </w:r>
-      <w:r>
-        <w:rPr>
-          <w:rFonts w:ascii="ＭＳ 明朝" w:eastAsia="ＭＳ 明朝" w:hAnsi="ＭＳ 明朝" w:cs="Times New Roman"/>
-        </w:rPr>
-        <w:t xml:space="preserve">the </w:t>
-      </w:r>
-      <w:r>
-        <w:rPr>
-          <w:rFonts w:ascii="ＭＳ 明朝" w:eastAsia="ＭＳ 明朝" w:hAnsi="ＭＳ 明朝" w:cs="Times New Roman"/>
-        </w:rPr>
-        <w:t>alternatives and rank</w:t>
-      </w:r>
-      <w:r>
-        <w:rPr>
-          <w:rFonts w:ascii="ＭＳ 明朝" w:eastAsia="ＭＳ 明朝" w:hAnsi="ＭＳ 明朝" w:cs="Times New Roman"/>
-        </w:rPr>
-        <w:t>s</w:t>
-      </w:r>
-      <w:r>
-        <w:rPr>
-          <w:rFonts w:ascii="ＭＳ 明朝" w:eastAsia="ＭＳ 明朝" w:hAnsi="ＭＳ 明朝" w:cs="Times New Roman"/>
-        </w:rPr>
-        <w:t xml:space="preserve"> them as</w:t>
-      </w:r>
-      <w:r>
-        <w:rPr>
-          <w:rFonts w:ascii="ＭＳ 明朝" w:eastAsia="ＭＳ 明朝" w:hAnsi="ＭＳ 明朝" w:cs="Times New Roman"/>
-        </w:rPr>
-        <w:t xml:space="preserve"> x &gt; y &gt; z. Using approval voting, the meeting would be scheduled on da</w:t>
-      </w:r>
-      <w:r>
-        <w:rPr>
-          <w:rFonts w:ascii="ＭＳ 明朝" w:eastAsia="ＭＳ 明朝" w:hAnsi="ＭＳ 明朝" w:cs="Times New Roman" w:hint="eastAsia"/>
-        </w:rPr>
-        <w:t>y</w:t>
-      </w:r>
-      <w:r>
-        <w:rPr>
-          <w:rFonts w:ascii="ＭＳ 明朝" w:eastAsia="ＭＳ 明朝" w:hAnsi="ＭＳ 明朝" w:cs="Times New Roman"/>
-        </w:rPr>
-        <w:t xml:space="preserve"> z </w:t>
-      </w:r>
-      <w:r>
-        <w:rPr>
-          <w:rFonts w:ascii="ＭＳ 明朝" w:eastAsia="ＭＳ 明朝" w:hAnsi="ＭＳ 明朝" w:cs="Times New Roman"/>
-        </w:rPr>
-        <w:t>because</w:t>
-      </w:r>
-      <w:r>
-        <w:rPr>
-          <w:rFonts w:ascii="ＭＳ 明朝" w:eastAsia="ＭＳ 明朝" w:hAnsi="ＭＳ 明朝" w:cs="Times New Roman"/>
-        </w:rPr>
-        <w:t xml:space="preserve"> it has the most approvals. However, if Sam strategically reports </w:t>
-      </w:r>
-      <w:r>
-        <w:rPr>
-          <w:rFonts w:ascii="ＭＳ 明朝" w:eastAsia="ＭＳ 明朝" w:hAnsi="ＭＳ 明朝" w:cs="Times New Roman"/>
-        </w:rPr>
-        <w:t>that only x is available</w:t>
-      </w:r>
-      <w:r>
-        <w:rPr>
-          <w:rFonts w:ascii="ＭＳ 明朝" w:eastAsia="ＭＳ 明朝" w:hAnsi="ＭＳ 明朝" w:cs="Times New Roman"/>
-        </w:rPr>
-        <w:t>,</w:t>
-      </w:r>
-      <w:r>
-        <w:rPr>
-          <w:rFonts w:ascii="ＭＳ 明朝" w:eastAsia="ＭＳ 明朝" w:hAnsi="ＭＳ 明朝" w:cs="Times New Roman"/>
-        </w:rPr>
-        <w:t xml:space="preserve"> that is</w:t>
-      </w:r>
-      <w:r>
-        <w:rPr>
-          <w:rFonts w:ascii="ＭＳ 明朝" w:eastAsia="ＭＳ 明朝" w:hAnsi="ＭＳ 明朝" w:cs="Times New Roman"/>
-        </w:rPr>
-        <w:t>,</w:t>
-      </w:r>
-      <w:r>
-        <w:rPr>
-          <w:rFonts w:ascii="ＭＳ 明朝" w:eastAsia="ＭＳ 明朝" w:hAnsi="ＭＳ 明朝" w:cs="Times New Roman"/>
-        </w:rPr>
-        <w:t xml:space="preserve"> he</w:t>
-      </w:r>
-      <w:r>
-        <w:rPr>
-          <w:rFonts w:ascii="ＭＳ 明朝" w:eastAsia="ＭＳ 明朝" w:hAnsi="ＭＳ 明朝" w:cs="Times New Roman"/>
           <w:b/>
           <w:bCs/>
         </w:rPr>
-        <w:t xml:space="preserve"> </w:t>
-      </w:r>
+      </w:pPr>
       <w:r>
         <w:rPr>
           <w:rFonts w:ascii="ＭＳ 明朝" w:eastAsia="ＭＳ 明朝" w:hAnsi="ＭＳ 明朝" w:cs="Times New Roman"/>
           <w:b/>
           <w:bCs/>
         </w:rPr>
-        <w:t>truncate</w:t>
-      </w:r>
-      <w:r>
-        <w:rPr>
-          <w:rFonts w:ascii="ＭＳ 明朝" w:eastAsia="ＭＳ 明朝" w:hAnsi="ＭＳ 明朝" w:cs="Times New Roman"/>
+        <w:t>本研究のアプローチ</w:t>
+      </w:r>
+    </w:p>
+    <w:p>
+      <w:pPr>
+        <w:rPr>
+          <w:rFonts w:ascii="ＭＳ 明朝" w:eastAsia="ＭＳ 明朝" w:hAnsi="ＭＳ 明朝" w:cs="Times New Roman"/>
+        </w:rPr>
+      </w:pPr>
+      <w:r>
+        <w:rPr>
+          <w:rFonts w:ascii="ＭＳ 明朝" w:eastAsia="ＭＳ 明朝" w:hAnsi="ＭＳ 明朝" w:cs="Times New Roman"/>
+        </w:rPr>
+        <w:t>上記の2つの問題を乗り越えるため、本研究は次の2段階で制度設計を行う。</w:t>
+      </w:r>
+    </w:p>
+    <w:p>
+      <w:pPr>
+        <w:numPr>
+          <w:ilvl w:val="0"/>
+          <w:numId w:val="20"/>
+        </w:numPr>
+        <w:rPr>
+          <w:rFonts w:ascii="ＭＳ 明朝" w:eastAsia="ＭＳ 明朝" w:hAnsi="ＭＳ 明朝" w:cs="Times New Roman"/>
+        </w:rPr>
+      </w:pPr>
+      <w:r>
+        <w:rPr>
+          <w:rFonts w:ascii="ＭＳ 明朝" w:eastAsia="ＭＳ 明朝" w:hAnsi="ＭＳ 明朝" w:cs="Times New Roman"/>
+        </w:rPr>
+        <w:t>公平性の再設計：</w:t>
+      </w:r>
+      <w:r>
+        <w:rPr>
+          <w:rFonts w:ascii="ＭＳ 明朝" w:eastAsia="ＭＳ 明朝" w:hAnsi="ＭＳ 明朝" w:cs="Times New Roman"/>
+        </w:rPr>
+        <w:br/>
+      </w:r>
+      <w:r>
+        <w:rPr>
+          <w:rFonts w:ascii="ＭＳ 明朝" w:eastAsia="ＭＳ 明朝" w:hAnsi="ＭＳ 明朝" w:cs="Times New Roman"/>
+        </w:rPr>
+        <w:t>教科</w:t>
+      </w:r>
+      <w:r>
+        <w:rPr>
+          <w:rFonts w:ascii="ＭＳ 明朝" w:eastAsia="ＭＳ 明朝" w:hAnsi="ＭＳ 明朝" w:cs="Times New Roman"/>
+        </w:rPr>
+        <w:t>集合を明示的に扱い、教科に基づく正当化された嫉妬と教科公平</w:t>
+      </w:r>
+      <w:r>
+        <w:rPr>
+          <w:rFonts w:ascii="ＭＳ 明朝" w:eastAsia="ＭＳ 明朝" w:hAnsi="ＭＳ 明朝" w:cs="Times New Roman" w:hint="eastAsia"/>
+        </w:rPr>
+        <w:t>性</w:t>
+      </w:r>
+      <w:r>
+        <w:rPr>
+          <w:rFonts w:ascii="ＭＳ 明朝" w:eastAsia="ＭＳ 明朝" w:hAnsi="ＭＳ 明朝" w:cs="Times New Roman"/>
+        </w:rPr>
+        <w:t>を定義する。</w:t>
+      </w:r>
+      <w:r>
+        <w:rPr>
+          <w:rFonts w:ascii="ＭＳ 明朝" w:eastAsia="ＭＳ 明朝" w:hAnsi="ＭＳ 明朝" w:cs="Times New Roman"/>
+        </w:rPr>
+        <w:t>教科</w:t>
+      </w:r>
+      <w:r>
+        <w:rPr>
+          <w:rFonts w:ascii="ＭＳ 明朝" w:eastAsia="ＭＳ 明朝" w:hAnsi="ＭＳ 明朝" w:cs="Times New Roman"/>
+        </w:rPr>
+        <w:t>構造を反映しつつも判定力を失わない基準を提示する。</w:t>
+      </w:r>
+    </w:p>
+    <w:p>
+      <w:pPr>
+        <w:numPr>
+          <w:ilvl w:val="0"/>
+          <w:numId w:val="20"/>
+        </w:numPr>
+        <w:rPr>
+          <w:rFonts w:ascii="ＭＳ 明朝" w:eastAsia="ＭＳ 明朝" w:hAnsi="ＭＳ 明朝" w:cs="Times New Roman"/>
+        </w:rPr>
+      </w:pPr>
+      <w:r>
+        <w:rPr>
+          <w:rFonts w:ascii="ＭＳ 明朝" w:eastAsia="ＭＳ 明朝" w:hAnsi="ＭＳ 明朝" w:cs="Times New Roman"/>
+        </w:rPr>
+        <w:t>アルゴリズムの提案：</w:t>
+      </w:r>
+      <w:r>
+        <w:rPr>
+          <w:rFonts w:ascii="ＭＳ 明朝" w:eastAsia="ＭＳ 明朝" w:hAnsi="ＭＳ 明朝" w:cs="Times New Roman"/>
+        </w:rPr>
+        <w:br/>
+        <w:t>超過需要の</w:t>
+      </w:r>
+      <w:r>
+        <w:rPr>
+          <w:rFonts w:ascii="ＭＳ 明朝" w:eastAsia="ＭＳ 明朝" w:hAnsi="ＭＳ 明朝" w:cs="Times New Roman"/>
+        </w:rPr>
+        <w:t>教科</w:t>
+      </w:r>
+      <w:r>
+        <w:rPr>
+          <w:rFonts w:ascii="ＭＳ 明朝" w:eastAsia="ＭＳ 明朝" w:hAnsi="ＭＳ 明朝" w:cs="Times New Roman"/>
+        </w:rPr>
+        <w:t>・学校だけカットオフを引き上げていく</w:t>
+      </w:r>
+      <w:r>
+        <w:rPr>
+          <w:rFonts w:ascii="ＭＳ 明朝" w:eastAsia="ＭＳ 明朝" w:hAnsi="ＭＳ 明朝" w:cs="Times New Roman" w:hint="eastAsia"/>
+        </w:rPr>
+        <w:t>教科別</w:t>
+      </w:r>
+      <w:r>
+        <w:rPr>
+          <w:rFonts w:ascii="ＭＳ 明朝" w:eastAsia="ＭＳ 明朝" w:hAnsi="ＭＳ 明朝" w:cs="Times New Roman"/>
+        </w:rPr>
+        <w:t>カットオフ調整アルゴリズムを設計し、不動点到達時に得られる割当が実現可能性・個人合理性・教科公平性を同時に満たすことを示す。逆に、これらの性質を満たす割当は必ず何らかの不動点に対応することも示し、探索・構成の妥当性を与える。</w:t>
+      </w:r>
+    </w:p>
+    <w:p>
+      <w:pPr>
+        <w:rPr>
+          <w:rFonts w:ascii="ＭＳ 明朝" w:eastAsia="ＭＳ 明朝" w:hAnsi="ＭＳ 明朝" w:cs="Times New Roman" w:hint="eastAsia"/>
           <w:b/>
           <w:bCs/>
         </w:rPr>
-        <w:t>s</w:t>
-      </w:r>
-      <w:r>
-        <w:rPr>
-          <w:rFonts w:ascii="ＭＳ 明朝" w:eastAsia="ＭＳ 明朝" w:hAnsi="ＭＳ 明朝" w:cs="Times New Roman"/>
-        </w:rPr>
-        <w:t xml:space="preserve"> his approval set,</w:t>
-      </w:r>
-      <w:r>
-        <w:rPr>
-          <w:rFonts w:ascii="ＭＳ 明朝" w:eastAsia="ＭＳ 明朝" w:hAnsi="ＭＳ 明朝" w:cs="Times New Roman"/>
-        </w:rPr>
-        <w:t xml:space="preserve"> </w:t>
-      </w:r>
-      <w:r>
-        <w:rPr>
-          <w:rFonts w:ascii="ＭＳ 明朝" w:eastAsia="ＭＳ 明朝" w:hAnsi="ＭＳ 明朝" w:cs="Times New Roman"/>
-        </w:rPr>
-        <w:t>the total score for z</w:t>
-      </w:r>
-      <w:r>
-        <w:rPr>
-          <w:rFonts w:ascii="ＭＳ 明朝" w:eastAsia="ＭＳ 明朝" w:hAnsi="ＭＳ 明朝" w:cs="Times New Roman" w:hint="eastAsia"/>
-        </w:rPr>
-        <w:t xml:space="preserve"> decrease</w:t>
-      </w:r>
-      <w:r>
-        <w:rPr>
-          <w:rFonts w:ascii="ＭＳ 明朝" w:eastAsia="ＭＳ 明朝" w:hAnsi="ＭＳ 明朝" w:cs="Times New Roman" w:hint="eastAsia"/>
-        </w:rPr>
-        <w:t>s</w:t>
-      </w:r>
-      <w:r>
-        <w:rPr>
-          <w:rFonts w:ascii="ＭＳ 明朝" w:eastAsia="ＭＳ 明朝" w:hAnsi="ＭＳ 明朝" w:cs="Times New Roman"/>
-        </w:rPr>
-        <w:t xml:space="preserve">. </w:t>
+      </w:pPr>
+      <w:r>
+        <w:rPr>
+          <w:rFonts w:ascii="ＭＳ 明朝" w:eastAsia="ＭＳ 明朝" w:hAnsi="ＭＳ 明朝" w:cs="Times New Roman"/>
+          <w:b/>
+          <w:bCs/>
+        </w:rPr>
+        <w:t>主結果</w:t>
       </w:r>
     </w:p>
     <w:p>
       <w:pPr>
-        <w:rPr>
-          <w:rFonts w:ascii="ＭＳ 明朝" w:eastAsia="ＭＳ 明朝" w:hAnsi="ＭＳ 明朝" w:cs="Times New Roman"/>
-        </w:rPr>
-      </w:pPr>
-      <w:r>
-        <w:rPr>
-          <w:rFonts w:ascii="ＭＳ 明朝" w:eastAsia="ＭＳ 明朝" w:hAnsi="ＭＳ 明朝" w:cs="Times New Roman"/>
-          <w:noProof/>
-        </w:rPr>
-        <w:drawing>
-          <wp:inline distT="0" distB="0" distL="0" distR="0" wp14:anchorId="13878C42" wp14:editId="521C7D1E">
-            <wp:extent cx="2615980" cy="1583000"/>
-            <wp:effectExtent l="0" t="0" r="0" b="0"/>
-            <wp:docPr id="1150830741" name="図 17" descr="テキスト, 座る, 準備, 時計 が含まれている画像&#10;&#10;AI 生成コンテンツは誤りを含む可能性があります。">
-              <a:extLst xmlns:a="http://schemas.openxmlformats.org/drawingml/2006/main">
-                <a:ext uri="{FF2B5EF4-FFF2-40B4-BE49-F238E27FC236}">
-                  <a16:creationId xmlns:a16="http://schemas.microsoft.com/office/drawing/2014/main" id="{4BDAEAFE-4AAD-F1CB-EDF3-7B96E696C369}"/>
-                </a:ext>
-              </a:extLst>
-            </wp:docPr>
-            <wp:cNvGraphicFramePr>
-              <a:graphicFrameLocks xmlns:a="http://schemas.openxmlformats.org/drawingml/2006/main" noChangeAspect="1"/>
-            </wp:cNvGraphicFramePr>
-            <a:graphic xmlns:a="http://schemas.openxmlformats.org/drawingml/2006/main">
-              <a:graphicData uri="http://schemas.openxmlformats.org/drawingml/2006/picture">
-                <pic:pic xmlns:pic="http://schemas.openxmlformats.org/drawingml/2006/picture">
-                  <pic:nvPicPr>
-                    <pic:cNvPr id="1150830741" name="図 17" descr="テキスト, 座る, 準備, 時計 が含まれている画像&#10;&#10;AI 生成コンテンツは誤りを含む可能性があります。">
-                      <a:extLst>
-                        <a:ext uri="{FF2B5EF4-FFF2-40B4-BE49-F238E27FC236}">
-                          <a16:creationId xmlns:a16="http://schemas.microsoft.com/office/drawing/2014/main" id="{4BDAEAFE-4AAD-F1CB-EDF3-7B96E696C369}"/>
-                        </a:ext>
-                      </a:extLst>
-                    </pic:cNvPr>
-                    <pic:cNvPicPr>
-                      <a:picLocks noChangeAspect="1"/>
-                    </pic:cNvPicPr>
-                  </pic:nvPicPr>
-                  <pic:blipFill>
-                    <a:blip r:embed="rId8"/>
-                    <a:stretch>
-                      <a:fillRect/>
-                    </a:stretch>
-                  </pic:blipFill>
-                  <pic:spPr>
-                    <a:xfrm>
-                      <a:off x="0" y="0"/>
-                      <a:ext cx="2648613" cy="1602747"/>
-                    </a:xfrm>
-                    <a:prstGeom prst="rect">
-                      <a:avLst/>
-                    </a:prstGeom>
-                  </pic:spPr>
-                </pic:pic>
-              </a:graphicData>
-            </a:graphic>
-          </wp:inline>
-        </w:drawing>
+        <w:numPr>
+          <w:ilvl w:val="0"/>
+          <w:numId w:val="21"/>
+        </w:numPr>
+        <w:rPr>
+          <w:rFonts w:ascii="ＭＳ 明朝" w:eastAsia="ＭＳ 明朝" w:hAnsi="ＭＳ 明朝" w:cs="Times New Roman"/>
+        </w:rPr>
+      </w:pPr>
+      <w:r>
+        <w:rPr>
+          <w:rFonts w:ascii="ＭＳ 明朝" w:eastAsia="ＭＳ 明朝" w:hAnsi="ＭＳ 明朝" w:cs="Times New Roman"/>
+        </w:rPr>
+        <w:t>単一免許モデル：既存枠組みの応用により、現職必置を保ったまま望ましい配属（教員側にとって最適かつ公平、かつ実現可能）が構成可能である（定理</w:t>
+      </w:r>
+      <w:r>
+        <w:rPr>
+          <w:rFonts w:ascii="ＭＳ 明朝" w:eastAsia="ＭＳ 明朝" w:hAnsi="ＭＳ 明朝" w:cs="Times New Roman" w:hint="eastAsia"/>
+        </w:rPr>
+        <w:t>1・2</w:t>
+      </w:r>
+      <w:r>
+        <w:rPr>
+          <w:rFonts w:ascii="ＭＳ 明朝" w:eastAsia="ＭＳ 明朝" w:hAnsi="ＭＳ 明朝" w:cs="Times New Roman"/>
+        </w:rPr>
+        <w:t>）。</w:t>
       </w:r>
     </w:p>
     <w:p>
       <w:pPr>
-        <w:rPr>
-          <w:rFonts w:ascii="ＭＳ 明朝" w:eastAsia="ＭＳ 明朝" w:hAnsi="ＭＳ 明朝" w:cs="Times New Roman"/>
-        </w:rPr>
-      </w:pPr>
-      <w:r>
-        <w:rPr>
-          <w:rFonts w:ascii="ＭＳ 明朝" w:eastAsia="ＭＳ 明朝" w:hAnsi="ＭＳ 明朝" w:cs="Times New Roman"/>
-        </w:rPr>
-        <w:t xml:space="preserve">As a result, x and z tie for the top spot, and Sam achieves a better </w:t>
-      </w:r>
-      <w:r>
-        <w:rPr>
-          <w:rFonts w:ascii="ＭＳ 明朝" w:eastAsia="ＭＳ 明朝" w:hAnsi="ＭＳ 明朝" w:cs="Times New Roman"/>
-        </w:rPr>
-        <w:t>social ranking</w:t>
-      </w:r>
-      <w:r>
-        <w:rPr>
-          <w:rFonts w:ascii="ＭＳ 明朝" w:eastAsia="ＭＳ 明朝" w:hAnsi="ＭＳ 明朝" w:cs="Times New Roman"/>
-        </w:rPr>
-        <w:t xml:space="preserve"> than the original </w:t>
-      </w:r>
-      <w:r>
-        <w:rPr>
-          <w:rFonts w:ascii="ＭＳ 明朝" w:eastAsia="ＭＳ 明朝" w:hAnsi="ＭＳ 明朝" w:cs="Times New Roman"/>
-        </w:rPr>
-        <w:t>social ranking</w:t>
-      </w:r>
-      <w:r>
-        <w:rPr>
-          <w:rFonts w:ascii="ＭＳ 明朝" w:eastAsia="ＭＳ 明朝" w:hAnsi="ＭＳ 明朝" w:cs="Times New Roman"/>
-        </w:rPr>
-        <w:t xml:space="preserve">. </w:t>
-      </w:r>
-      <w:r>
-        <w:rPr>
-          <w:rFonts w:ascii="ＭＳ 明朝" w:eastAsia="ＭＳ 明朝" w:hAnsi="ＭＳ 明朝" w:cs="Times New Roman"/>
-        </w:rPr>
-        <w:t>Similarly</w:t>
-      </w:r>
-      <w:r>
-        <w:rPr>
-          <w:rFonts w:ascii="ＭＳ 明朝" w:eastAsia="ＭＳ 明朝" w:hAnsi="ＭＳ 明朝" w:cs="Times New Roman"/>
-        </w:rPr>
-        <w:t xml:space="preserve">, Tom could also </w:t>
-      </w:r>
-      <w:r>
-        <w:rPr>
-          <w:rFonts w:ascii="ＭＳ 明朝" w:eastAsia="ＭＳ 明朝" w:hAnsi="ＭＳ 明朝" w:cs="Times New Roman"/>
-        </w:rPr>
-        <w:t xml:space="preserve">truncate his </w:t>
-      </w:r>
-      <w:r>
-        <w:rPr>
-          <w:rFonts w:ascii="ＭＳ 明朝" w:eastAsia="ＭＳ 明朝" w:hAnsi="ＭＳ 明朝" w:cs="Times New Roman"/>
-        </w:rPr>
-        <w:t>approval set to</w:t>
-      </w:r>
-      <w:r>
-        <w:rPr>
-          <w:rFonts w:ascii="ＭＳ 明朝" w:eastAsia="ＭＳ 明朝" w:hAnsi="ＭＳ 明朝" w:cs="Times New Roman"/>
-        </w:rPr>
-        <w:t xml:space="preserve"> only y</w:t>
-      </w:r>
-      <w:r>
-        <w:rPr>
-          <w:rFonts w:ascii="ＭＳ 明朝" w:eastAsia="ＭＳ 明朝" w:hAnsi="ＭＳ 明朝" w:cs="Times New Roman"/>
-        </w:rPr>
-        <w:t xml:space="preserve"> </w:t>
-      </w:r>
-      <w:r>
-        <w:rPr>
-          <w:rFonts w:ascii="ＭＳ 明朝" w:eastAsia="ＭＳ 明朝" w:hAnsi="ＭＳ 明朝" w:cs="Times New Roman"/>
-        </w:rPr>
-        <w:t xml:space="preserve">and </w:t>
-      </w:r>
-      <w:r>
-        <w:rPr>
-          <w:rFonts w:ascii="ＭＳ 明朝" w:eastAsia="ＭＳ 明朝" w:hAnsi="ＭＳ 明朝" w:cs="Times New Roman"/>
-        </w:rPr>
-        <w:t>obtain</w:t>
-      </w:r>
-      <w:r>
-        <w:rPr>
-          <w:rFonts w:ascii="ＭＳ 明朝" w:eastAsia="ＭＳ 明朝" w:hAnsi="ＭＳ 明朝" w:cs="Times New Roman"/>
-        </w:rPr>
-        <w:t xml:space="preserve"> a better </w:t>
-      </w:r>
-      <w:r>
-        <w:rPr>
-          <w:rFonts w:ascii="ＭＳ 明朝" w:eastAsia="ＭＳ 明朝" w:hAnsi="ＭＳ 明朝" w:cs="Times New Roman"/>
-        </w:rPr>
-        <w:t>social ranking</w:t>
-      </w:r>
-      <w:r>
-        <w:rPr>
-          <w:rFonts w:ascii="ＭＳ 明朝" w:eastAsia="ＭＳ 明朝" w:hAnsi="ＭＳ 明朝" w:cs="Times New Roman"/>
-        </w:rPr>
-        <w:t>. If both Sam and Tom</w:t>
-      </w:r>
-      <w:r>
-        <w:rPr>
-          <w:rFonts w:ascii="ＭＳ 明朝" w:eastAsia="ＭＳ 明朝" w:hAnsi="ＭＳ 明朝" w:cs="Times New Roman"/>
-        </w:rPr>
-        <w:t xml:space="preserve"> truncate their approval set</w:t>
-      </w:r>
-      <w:r>
-        <w:rPr>
-          <w:rFonts w:ascii="ＭＳ 明朝" w:eastAsia="ＭＳ 明朝" w:hAnsi="ＭＳ 明朝" w:cs="Times New Roman"/>
-        </w:rPr>
-        <w:t>s</w:t>
-      </w:r>
-      <w:r>
-        <w:rPr>
-          <w:rFonts w:ascii="ＭＳ 明朝" w:eastAsia="ＭＳ 明朝" w:hAnsi="ＭＳ 明朝" w:cs="Times New Roman"/>
-        </w:rPr>
-        <w:t xml:space="preserve"> </w:t>
-      </w:r>
-      <w:r>
-        <w:rPr>
-          <w:rFonts w:ascii="ＭＳ 明朝" w:eastAsia="ＭＳ 明朝" w:hAnsi="ＭＳ 明朝" w:cs="Times New Roman"/>
-        </w:rPr>
-        <w:t>at</w:t>
-      </w:r>
-      <w:r>
-        <w:rPr>
-          <w:rFonts w:ascii="ＭＳ 明朝" w:eastAsia="ＭＳ 明朝" w:hAnsi="ＭＳ 明朝" w:cs="Times New Roman"/>
-        </w:rPr>
-        <w:t xml:space="preserve"> the same time</w:t>
-      </w:r>
-      <w:r>
-        <w:rPr>
-          <w:rFonts w:ascii="ＭＳ 明朝" w:eastAsia="ＭＳ 明朝" w:hAnsi="ＭＳ 明朝" w:cs="Times New Roman"/>
-        </w:rPr>
-        <w:t xml:space="preserve">, no date would </w:t>
-      </w:r>
-      <w:r>
-        <w:rPr>
-          <w:rFonts w:ascii="ＭＳ 明朝" w:eastAsia="ＭＳ 明朝" w:hAnsi="ＭＳ 明朝" w:cs="Times New Roman"/>
-        </w:rPr>
-        <w:t>receive</w:t>
-      </w:r>
-      <w:r>
-        <w:rPr>
-          <w:rFonts w:ascii="ＭＳ 明朝" w:eastAsia="ＭＳ 明朝" w:hAnsi="ＭＳ 明朝" w:cs="Times New Roman"/>
-        </w:rPr>
-        <w:t xml:space="preserve"> </w:t>
-      </w:r>
-      <w:r>
-        <w:rPr>
-          <w:rFonts w:ascii="ＭＳ 明朝" w:eastAsia="ＭＳ 明朝" w:hAnsi="ＭＳ 明朝" w:cs="Times New Roman"/>
-        </w:rPr>
-        <w:t>more than</w:t>
-      </w:r>
-      <w:r>
-        <w:rPr>
-          <w:rFonts w:ascii="ＭＳ 明朝" w:eastAsia="ＭＳ 明朝" w:hAnsi="ＭＳ 明朝" w:cs="Times New Roman"/>
-        </w:rPr>
-        <w:t xml:space="preserve"> one approval, making it impossible to find a</w:t>
-      </w:r>
-      <w:r>
-        <w:rPr>
-          <w:rFonts w:ascii="ＭＳ 明朝" w:eastAsia="ＭＳ 明朝" w:hAnsi="ＭＳ 明朝" w:cs="Times New Roman"/>
-        </w:rPr>
-        <w:t xml:space="preserve"> date that works for everyone</w:t>
-      </w:r>
-      <w:r>
-        <w:rPr>
-          <w:rFonts w:ascii="ＭＳ 明朝" w:eastAsia="ＭＳ 明朝" w:hAnsi="ＭＳ 明朝" w:cs="Times New Roman"/>
-        </w:rPr>
-        <w:t xml:space="preserve">. This is because approval voting provides </w:t>
+        <w:numPr>
+          <w:ilvl w:val="0"/>
+          <w:numId w:val="21"/>
+        </w:numPr>
+        <w:rPr>
+          <w:rFonts w:ascii="ＭＳ 明朝" w:eastAsia="ＭＳ 明朝" w:hAnsi="ＭＳ 明朝" w:cs="Times New Roman"/>
+        </w:rPr>
+      </w:pPr>
+      <w:r>
+        <w:rPr>
+          <w:rFonts w:ascii="ＭＳ 明朝" w:eastAsia="ＭＳ 明朝" w:hAnsi="ＭＳ 明朝" w:cs="Times New Roman"/>
+        </w:rPr>
+        <w:t>複数免許モデル：従来法では破綻する設定を例示（動機付けの例）し、主たる指導教科の導入とカットオフ調整アルゴリズムにより、教科別教師最適公平マッチング（subject-TOFM）を構成できる（定理</w:t>
       </w:r>
       <w:r>
         <w:rPr>
           <w:rFonts w:ascii="ＭＳ 明朝" w:eastAsia="ＭＳ 明朝" w:hAnsi="ＭＳ 明朝" w:cs="Times New Roman" w:hint="eastAsia"/>
         </w:rPr>
-        <w:t xml:space="preserve">an </w:t>
-      </w:r>
-      <w:r>
-        <w:rPr>
-          <w:rFonts w:ascii="ＭＳ 明朝" w:eastAsia="ＭＳ 明朝" w:hAnsi="ＭＳ 明朝" w:cs="Times New Roman"/>
-        </w:rPr>
-        <w:t>incentive</w:t>
-      </w:r>
-      <w:r>
-        <w:rPr>
-          <w:rFonts w:ascii="ＭＳ 明朝" w:eastAsia="ＭＳ 明朝" w:hAnsi="ＭＳ 明朝" w:cs="Times New Roman"/>
-        </w:rPr>
-        <w:t xml:space="preserve"> for </w:t>
-      </w:r>
-      <w:r>
-        <w:rPr>
-          <w:rFonts w:ascii="ＭＳ 明朝" w:eastAsia="ＭＳ 明朝" w:hAnsi="ＭＳ 明朝" w:cs="Times New Roman"/>
-        </w:rPr>
-        <w:t>voters</w:t>
-      </w:r>
-      <w:r>
-        <w:rPr>
-          <w:rFonts w:ascii="ＭＳ 明朝" w:eastAsia="ＭＳ 明朝" w:hAnsi="ＭＳ 明朝" w:cs="Times New Roman"/>
-        </w:rPr>
-        <w:t xml:space="preserve"> to </w:t>
-      </w:r>
-      <w:r>
-        <w:rPr>
-          <w:rFonts w:ascii="ＭＳ 明朝" w:eastAsia="ＭＳ 明朝" w:hAnsi="ＭＳ 明朝" w:cs="Times New Roman"/>
-        </w:rPr>
-        <w:t>improve</w:t>
-      </w:r>
-      <w:r>
-        <w:rPr>
-          <w:rFonts w:ascii="ＭＳ 明朝" w:eastAsia="ＭＳ 明朝" w:hAnsi="ＭＳ 明朝" w:cs="Times New Roman"/>
-        </w:rPr>
-        <w:t xml:space="preserve"> </w:t>
+        <w:t>3</w:t>
+      </w:r>
+      <w:r>
+        <w:rPr>
+          <w:rFonts w:ascii="ＭＳ 明朝" w:eastAsia="ＭＳ 明朝" w:hAnsi="ＭＳ 明朝" w:cs="Times New Roman"/>
+        </w:rPr>
+        <w:t>）。さらに、この割当は現職必置条件も満たす（定理</w:t>
       </w:r>
       <w:r>
         <w:rPr>
           <w:rFonts w:ascii="ＭＳ 明朝" w:eastAsia="ＭＳ 明朝" w:hAnsi="ＭＳ 明朝" w:cs="Times New Roman" w:hint="eastAsia"/>
         </w:rPr>
-        <w:t>the social ranking</w:t>
-      </w:r>
-      <w:r>
-        <w:rPr>
-          <w:rFonts w:ascii="ＭＳ 明朝" w:eastAsia="ＭＳ 明朝" w:hAnsi="ＭＳ 明朝" w:cs="Times New Roman"/>
-        </w:rPr>
-        <w:t xml:space="preserve"> by </w:t>
-      </w:r>
-      <w:r>
-        <w:rPr>
-          <w:rFonts w:ascii="ＭＳ 明朝" w:eastAsia="ＭＳ 明朝" w:hAnsi="ＭＳ 明朝" w:cs="Times New Roman"/>
-        </w:rPr>
-        <w:t>truncating</w:t>
-      </w:r>
-      <w:r>
-        <w:rPr>
-          <w:rFonts w:ascii="ＭＳ 明朝" w:eastAsia="ＭＳ 明朝" w:hAnsi="ＭＳ 明朝" w:cs="Times New Roman"/>
-        </w:rPr>
-        <w:t xml:space="preserve"> their </w:t>
-      </w:r>
-      <w:r>
-        <w:rPr>
-          <w:rFonts w:ascii="ＭＳ 明朝" w:eastAsia="ＭＳ 明朝" w:hAnsi="ＭＳ 明朝" w:cs="Times New Roman"/>
-        </w:rPr>
-        <w:t>approval set</w:t>
-      </w:r>
-      <w:r>
-        <w:rPr>
-          <w:rFonts w:ascii="ＭＳ 明朝" w:eastAsia="ＭＳ 明朝" w:hAnsi="ＭＳ 明朝" w:cs="Times New Roman"/>
-        </w:rPr>
-        <w:t>.</w:t>
+        <w:t>4</w:t>
+      </w:r>
+      <w:r>
+        <w:rPr>
+          <w:rFonts w:ascii="ＭＳ 明朝" w:eastAsia="ＭＳ 明朝" w:hAnsi="ＭＳ 明朝" w:cs="Times New Roman"/>
+        </w:rPr>
+        <w:t>）。</w:t>
       </w:r>
     </w:p>
     <w:p>
       <w:pPr>
         <w:rPr>
-          <w:rFonts w:ascii="ＭＳ 明朝" w:eastAsia="ＭＳ 明朝" w:hAnsi="ＭＳ 明朝" w:cs="Times New Roman"/>
-        </w:rPr>
-      </w:pPr>
-      <w:r>
-        <w:rPr>
-          <w:rFonts w:ascii="ＭＳ 明朝" w:eastAsia="ＭＳ 明朝" w:hAnsi="ＭＳ 明朝" w:cs="Times New Roman"/>
-          <w:noProof/>
-        </w:rPr>
-        <w:drawing>
-          <wp:inline distT="0" distB="0" distL="0" distR="0" wp14:anchorId="5AA54834" wp14:editId="11CFD5CD">
-            <wp:extent cx="2597137" cy="1566407"/>
-            <wp:effectExtent l="0" t="0" r="0" b="0"/>
-            <wp:docPr id="34" name="図 33" descr="矢印 が含まれている画像&#10;&#10;AI 生成コンテンツは誤りを含む可能性があります。">
-              <a:extLst xmlns:a="http://schemas.openxmlformats.org/drawingml/2006/main">
-                <a:ext uri="{FF2B5EF4-FFF2-40B4-BE49-F238E27FC236}">
-                  <a16:creationId xmlns:a16="http://schemas.microsoft.com/office/drawing/2014/main" id="{612647CF-DE87-500B-4CDE-E3B46FE165EF}"/>
-                </a:ext>
-              </a:extLst>
-            </wp:docPr>
-            <wp:cNvGraphicFramePr>
-              <a:graphicFrameLocks xmlns:a="http://schemas.openxmlformats.org/drawingml/2006/main" noChangeAspect="1"/>
-            </wp:cNvGraphicFramePr>
-            <a:graphic xmlns:a="http://schemas.openxmlformats.org/drawingml/2006/main">
-              <a:graphicData uri="http://schemas.openxmlformats.org/drawingml/2006/picture">
-                <pic:pic xmlns:pic="http://schemas.openxmlformats.org/drawingml/2006/picture">
-                  <pic:nvPicPr>
-                    <pic:cNvPr id="34" name="図 33" descr="矢印 が含まれている画像&#10;&#10;AI 生成コンテンツは誤りを含む可能性があります。">
-                      <a:extLst>
-                        <a:ext uri="{FF2B5EF4-FFF2-40B4-BE49-F238E27FC236}">
-                          <a16:creationId xmlns:a16="http://schemas.microsoft.com/office/drawing/2014/main" id="{612647CF-DE87-500B-4CDE-E3B46FE165EF}"/>
-                        </a:ext>
-                      </a:extLst>
-                    </pic:cNvPr>
-                    <pic:cNvPicPr>
-                      <a:picLocks noChangeAspect="1"/>
-                    </pic:cNvPicPr>
-                  </pic:nvPicPr>
-                  <pic:blipFill>
-                    <a:blip r:embed="rId9"/>
-                    <a:stretch>
-                      <a:fillRect/>
-                    </a:stretch>
-                  </pic:blipFill>
-                  <pic:spPr>
-                    <a:xfrm>
-                      <a:off x="0" y="0"/>
-                      <a:ext cx="2613329" cy="1576173"/>
-                    </a:xfrm>
-                    <a:prstGeom prst="rect">
-                      <a:avLst/>
-                    </a:prstGeom>
-                  </pic:spPr>
-                </pic:pic>
-              </a:graphicData>
-            </a:graphic>
-          </wp:inline>
-        </w:drawing>
+          <w:rFonts w:ascii="ＭＳ 明朝" w:eastAsia="ＭＳ 明朝" w:hAnsi="ＭＳ 明朝" w:cs="Times New Roman" w:hint="eastAsia"/>
+          <w:b/>
+          <w:bCs/>
+        </w:rPr>
+      </w:pPr>
+      <w:r>
+        <w:rPr>
+          <w:rFonts w:ascii="ＭＳ 明朝" w:eastAsia="ＭＳ 明朝" w:hAnsi="ＭＳ 明朝" w:cs="Times New Roman"/>
+          <w:b/>
+          <w:bCs/>
+        </w:rPr>
+        <w:t>本研究で採用する性質</w:t>
       </w:r>
     </w:p>
     <w:p>
       <w:pPr>
-        <w:ind w:firstLineChars="50" w:firstLine="105"/>
-        <w:rPr>
-          <w:rFonts w:ascii="ＭＳ 明朝" w:eastAsia="ＭＳ 明朝" w:hAnsi="ＭＳ 明朝" w:cs="Times New Roman"/>
-        </w:rPr>
-      </w:pPr>
-      <w:r>
-        <w:rPr>
-          <w:rFonts w:ascii="ＭＳ 明朝" w:eastAsia="ＭＳ 明朝" w:hAnsi="ＭＳ 明朝" w:cs="Times New Roman"/>
-        </w:rPr>
-        <w:t xml:space="preserve">To overcome these two problems, we aim to design a rule that can reflect </w:t>
-      </w:r>
-      <w:r>
-        <w:rPr>
-          <w:rFonts w:ascii="ＭＳ 明朝" w:eastAsia="ＭＳ 明朝" w:hAnsi="ＭＳ 明朝" w:cs="Times New Roman"/>
-        </w:rPr>
-        <w:t>refined</w:t>
-      </w:r>
-      <w:r>
-        <w:rPr>
-          <w:rFonts w:ascii="ＭＳ 明朝" w:eastAsia="ＭＳ 明朝" w:hAnsi="ＭＳ 明朝" w:cs="Times New Roman"/>
-        </w:rPr>
-        <w:t xml:space="preserve"> </w:t>
-      </w:r>
-      <w:r>
-        <w:rPr>
-          <w:rFonts w:ascii="ＭＳ 明朝" w:eastAsia="ＭＳ 明朝" w:hAnsi="ＭＳ 明朝" w:cs="Times New Roman"/>
-        </w:rPr>
-        <w:lastRenderedPageBreak/>
-        <w:t xml:space="preserve">preferences and </w:t>
-      </w:r>
-      <w:r>
-        <w:rPr>
-          <w:rFonts w:ascii="ＭＳ 明朝" w:eastAsia="ＭＳ 明朝" w:hAnsi="ＭＳ 明朝" w:cs="Times New Roman"/>
-        </w:rPr>
-        <w:t>does not provide</w:t>
-      </w:r>
-      <w:r>
-        <w:rPr>
-          <w:rFonts w:ascii="ＭＳ 明朝" w:eastAsia="ＭＳ 明朝" w:hAnsi="ＭＳ 明朝" w:cs="Times New Roman"/>
-        </w:rPr>
-        <w:t xml:space="preserve"> voters</w:t>
-      </w:r>
-      <w:r>
-        <w:rPr>
-          <w:rFonts w:ascii="ＭＳ 明朝" w:eastAsia="ＭＳ 明朝" w:hAnsi="ＭＳ 明朝" w:cs="Times New Roman"/>
-        </w:rPr>
-        <w:t xml:space="preserve"> </w:t>
-      </w:r>
-      <w:r>
-        <w:rPr>
-          <w:rFonts w:ascii="ＭＳ 明朝" w:eastAsia="ＭＳ 明朝" w:hAnsi="ＭＳ 明朝" w:cs="Times New Roman"/>
-        </w:rPr>
-        <w:t xml:space="preserve">with </w:t>
-      </w:r>
-      <w:r>
-        <w:rPr>
-          <w:rFonts w:ascii="ＭＳ 明朝" w:eastAsia="ＭＳ 明朝" w:hAnsi="ＭＳ 明朝" w:cs="Times New Roman"/>
-        </w:rPr>
-        <w:t>the incentive</w:t>
-      </w:r>
-      <w:r>
-        <w:rPr>
-          <w:rFonts w:ascii="ＭＳ 明朝" w:eastAsia="ＭＳ 明朝" w:hAnsi="ＭＳ 明朝" w:cs="Times New Roman"/>
-        </w:rPr>
-        <w:t xml:space="preserve"> </w:t>
-      </w:r>
-      <w:r>
-        <w:rPr>
-          <w:rFonts w:ascii="ＭＳ 明朝" w:eastAsia="ＭＳ 明朝" w:hAnsi="ＭＳ 明朝" w:cs="Times New Roman"/>
-        </w:rPr>
-        <w:t>to</w:t>
-      </w:r>
-      <w:r>
-        <w:rPr>
-          <w:rFonts w:ascii="ＭＳ 明朝" w:eastAsia="ＭＳ 明朝" w:hAnsi="ＭＳ 明朝" w:cs="Times New Roman"/>
-        </w:rPr>
-        <w:t xml:space="preserve"> trunca</w:t>
-      </w:r>
-      <w:r>
-        <w:rPr>
-          <w:rFonts w:ascii="ＭＳ 明朝" w:eastAsia="ＭＳ 明朝" w:hAnsi="ＭＳ 明朝" w:cs="Times New Roman"/>
-        </w:rPr>
-        <w:t>te</w:t>
-      </w:r>
-      <w:r>
-        <w:rPr>
-          <w:rFonts w:ascii="ＭＳ 明朝" w:eastAsia="ＭＳ 明朝" w:hAnsi="ＭＳ 明朝" w:cs="Times New Roman"/>
-        </w:rPr>
-        <w:t xml:space="preserve"> </w:t>
-      </w:r>
-      <w:r>
-        <w:rPr>
-          <w:rFonts w:ascii="ＭＳ 明朝" w:eastAsia="ＭＳ 明朝" w:hAnsi="ＭＳ 明朝" w:cs="Times New Roman"/>
-        </w:rPr>
-        <w:t>their approval sets.</w:t>
+        <w:numPr>
+          <w:ilvl w:val="0"/>
+          <w:numId w:val="22"/>
+        </w:numPr>
+        <w:rPr>
+          <w:rFonts w:ascii="ＭＳ 明朝" w:eastAsia="ＭＳ 明朝" w:hAnsi="ＭＳ 明朝" w:cs="Times New Roman"/>
+        </w:rPr>
+      </w:pPr>
+      <w:r>
+        <w:rPr>
+          <w:rFonts w:ascii="ＭＳ 明朝" w:eastAsia="ＭＳ 明朝" w:hAnsi="ＭＳ 明朝" w:cs="Times New Roman"/>
+        </w:rPr>
+        <w:t>実現可能性：各学校の</w:t>
+      </w:r>
+      <w:r>
+        <w:rPr>
+          <w:rFonts w:ascii="ＭＳ 明朝" w:eastAsia="ＭＳ 明朝" w:hAnsi="ＭＳ 明朝" w:cs="Times New Roman"/>
+        </w:rPr>
+        <w:t>教科</w:t>
+      </w:r>
+      <w:r>
+        <w:rPr>
+          <w:rFonts w:ascii="ＭＳ 明朝" w:eastAsia="ＭＳ 明朝" w:hAnsi="ＭＳ 明朝" w:cs="Times New Roman"/>
+        </w:rPr>
+        <w:t>別</w:t>
+      </w:r>
+      <w:r>
+        <w:rPr>
+          <w:rFonts w:ascii="ＭＳ 明朝" w:eastAsia="ＭＳ 明朝" w:hAnsi="ＭＳ 明朝" w:cs="Times New Roman" w:hint="eastAsia"/>
+        </w:rPr>
+        <w:t>定員</w:t>
+      </w:r>
+      <w:r>
+        <w:rPr>
+          <w:rFonts w:ascii="ＭＳ 明朝" w:eastAsia="ＭＳ 明朝" w:hAnsi="ＭＳ 明朝" w:cs="Times New Roman"/>
+        </w:rPr>
+        <w:t>を常に守る。</w:t>
       </w:r>
     </w:p>
     <w:p>
       <w:pPr>
-        <w:ind w:firstLineChars="50" w:firstLine="105"/>
-        <w:rPr>
-          <w:rFonts w:ascii="ＭＳ 明朝" w:eastAsia="ＭＳ 明朝" w:hAnsi="ＭＳ 明朝" w:cs="Times New Roman"/>
-        </w:rPr>
-      </w:pPr>
-      <w:r>
-        <w:rPr>
-          <w:rFonts w:ascii="ＭＳ 明朝" w:eastAsia="ＭＳ 明朝" w:hAnsi="ＭＳ 明朝" w:cs="Times New Roman"/>
-        </w:rPr>
-        <w:t xml:space="preserve">We propose the </w:t>
-      </w:r>
-      <w:r>
-        <w:rPr>
-          <w:rFonts w:ascii="ＭＳ 明朝" w:eastAsia="ＭＳ 明朝" w:hAnsi="ＭＳ 明朝" w:cs="Times New Roman"/>
-          <w:b/>
-          <w:bCs/>
-        </w:rPr>
-        <w:t>top-restricted Borda rule</w:t>
-      </w:r>
-      <w:r>
-        <w:rPr>
-          <w:rFonts w:ascii="ＭＳ 明朝" w:eastAsia="ＭＳ 明朝" w:hAnsi="ＭＳ 明朝" w:cs="Times New Roman"/>
-        </w:rPr>
-        <w:t xml:space="preserve">. </w:t>
-      </w:r>
-      <w:r>
-        <w:rPr>
-          <w:rFonts w:ascii="ＭＳ 明朝" w:eastAsia="ＭＳ 明朝" w:hAnsi="ＭＳ 明朝" w:cs="Times New Roman"/>
-        </w:rPr>
-        <w:t>In this rule, each voter assigns a score to their acceptable alternatives. They start with a score of 1 for the lowest-ranked acceptable alternative and increase the score by 1 for each one they rank higher</w:t>
-      </w:r>
-      <w:r>
-        <w:rPr>
-          <w:rFonts w:ascii="ＭＳ 明朝" w:eastAsia="ＭＳ 明朝" w:hAnsi="ＭＳ 明朝" w:cs="Times New Roman"/>
-        </w:rPr>
-        <w:t>. The social ranking is</w:t>
-      </w:r>
-      <w:r>
-        <w:rPr>
-          <w:rFonts w:ascii="ＭＳ 明朝" w:eastAsia="ＭＳ 明朝" w:hAnsi="ＭＳ 明朝" w:cs="Times New Roman"/>
-        </w:rPr>
-        <w:t xml:space="preserve"> </w:t>
-      </w:r>
-      <w:r>
-        <w:rPr>
-          <w:rFonts w:ascii="ＭＳ 明朝" w:eastAsia="ＭＳ 明朝" w:hAnsi="ＭＳ 明朝" w:cs="Times New Roman"/>
-        </w:rPr>
-        <w:t xml:space="preserve">determined by the total </w:t>
-      </w:r>
-      <w:r>
-        <w:rPr>
-          <w:rFonts w:ascii="ＭＳ 明朝" w:eastAsia="ＭＳ 明朝" w:hAnsi="ＭＳ 明朝" w:cs="Times New Roman"/>
-        </w:rPr>
-        <w:t>score</w:t>
-      </w:r>
-      <w:r>
-        <w:rPr>
-          <w:rFonts w:ascii="ＭＳ 明朝" w:eastAsia="ＭＳ 明朝" w:hAnsi="ＭＳ 明朝" w:cs="Times New Roman"/>
-        </w:rPr>
-        <w:t xml:space="preserve">s </w:t>
-      </w:r>
-      <w:r>
-        <w:rPr>
-          <w:rFonts w:ascii="ＭＳ 明朝" w:eastAsia="ＭＳ 明朝" w:hAnsi="ＭＳ 明朝" w:cs="Times New Roman"/>
-        </w:rPr>
-        <w:t>of</w:t>
-      </w:r>
-      <w:r>
-        <w:rPr>
-          <w:rFonts w:ascii="ＭＳ 明朝" w:eastAsia="ＭＳ 明朝" w:hAnsi="ＭＳ 明朝" w:cs="Times New Roman"/>
-        </w:rPr>
-        <w:t xml:space="preserve"> each </w:t>
-      </w:r>
-      <w:r>
-        <w:rPr>
-          <w:rFonts w:ascii="ＭＳ 明朝" w:eastAsia="ＭＳ 明朝" w:hAnsi="ＭＳ 明朝" w:cs="Times New Roman"/>
-        </w:rPr>
-        <w:t>alternative</w:t>
-      </w:r>
-      <w:r>
-        <w:rPr>
-          <w:rFonts w:ascii="ＭＳ 明朝" w:eastAsia="ＭＳ 明朝" w:hAnsi="ＭＳ 明朝" w:cs="Times New Roman"/>
-        </w:rPr>
-        <w:t xml:space="preserve">. For example, in the table below, </w:t>
-      </w:r>
-      <w:r>
-        <w:rPr>
-          <w:rFonts w:ascii="ＭＳ 明朝" w:eastAsia="ＭＳ 明朝" w:hAnsi="ＭＳ 明朝" w:cs="Times New Roman"/>
-        </w:rPr>
-        <w:t>voter</w:t>
-      </w:r>
-      <w:r>
-        <w:rPr>
-          <w:rFonts w:ascii="ＭＳ 明朝" w:eastAsia="ＭＳ 明朝" w:hAnsi="ＭＳ 明朝" w:cs="Times New Roman"/>
-        </w:rPr>
-        <w:t xml:space="preserve"> A accepts both x and y, they </w:t>
-      </w:r>
-      <w:r>
-        <w:rPr>
-          <w:rFonts w:ascii="ＭＳ 明朝" w:eastAsia="ＭＳ 明朝" w:hAnsi="ＭＳ 明朝" w:cs="Times New Roman"/>
-        </w:rPr>
-        <w:t>give</w:t>
-      </w:r>
-      <w:r>
-        <w:rPr>
-          <w:rFonts w:ascii="ＭＳ 明朝" w:eastAsia="ＭＳ 明朝" w:hAnsi="ＭＳ 明朝" w:cs="Times New Roman"/>
-        </w:rPr>
-        <w:t xml:space="preserve"> </w:t>
-      </w:r>
-      <w:r>
-        <w:rPr>
-          <w:rFonts w:ascii="ＭＳ 明朝" w:eastAsia="ＭＳ 明朝" w:hAnsi="ＭＳ 明朝" w:cs="Times New Roman"/>
-        </w:rPr>
-        <w:t xml:space="preserve">score of </w:t>
-      </w:r>
-      <w:r>
-        <w:rPr>
-          <w:rFonts w:ascii="ＭＳ 明朝" w:eastAsia="ＭＳ 明朝" w:hAnsi="ＭＳ 明朝" w:cs="Times New Roman"/>
-        </w:rPr>
-        <w:t xml:space="preserve">2 to x and </w:t>
-      </w:r>
-      <w:r>
-        <w:rPr>
-          <w:rFonts w:ascii="ＭＳ 明朝" w:eastAsia="ＭＳ 明朝" w:hAnsi="ＭＳ 明朝" w:cs="Times New Roman"/>
-        </w:rPr>
-        <w:t xml:space="preserve">score of </w:t>
-      </w:r>
-      <w:r>
-        <w:rPr>
-          <w:rFonts w:ascii="ＭＳ 明朝" w:eastAsia="ＭＳ 明朝" w:hAnsi="ＭＳ 明朝" w:cs="Times New Roman"/>
-        </w:rPr>
-        <w:t xml:space="preserve">1 to y. </w:t>
-      </w:r>
-      <w:r>
-        <w:rPr>
-          <w:rFonts w:ascii="ＭＳ 明朝" w:eastAsia="ＭＳ 明朝" w:hAnsi="ＭＳ 明朝" w:cs="Times New Roman"/>
-        </w:rPr>
-        <w:t>The aggregated scores yield the social ranking y &gt; x &gt; z.</w:t>
-      </w:r>
-      <w:r>
-        <w:rPr>
-          <w:rFonts w:ascii="ＭＳ 明朝" w:eastAsia="ＭＳ 明朝" w:hAnsi="ＭＳ 明朝" w:cs="Times New Roman"/>
-        </w:rPr>
-        <w:t xml:space="preserve"> </w:t>
+        <w:numPr>
+          <w:ilvl w:val="0"/>
+          <w:numId w:val="22"/>
+        </w:numPr>
+        <w:rPr>
+          <w:rFonts w:ascii="ＭＳ 明朝" w:eastAsia="ＭＳ 明朝" w:hAnsi="ＭＳ 明朝" w:cs="Times New Roman"/>
+        </w:rPr>
+      </w:pPr>
+      <w:r>
+        <w:rPr>
+          <w:rFonts w:ascii="ＭＳ 明朝" w:eastAsia="ＭＳ 明朝" w:hAnsi="ＭＳ 明朝" w:cs="Times New Roman"/>
+        </w:rPr>
+        <w:t>個人合理性：各教員は自ら受容可能な学校にのみ配属される。</w:t>
       </w:r>
     </w:p>
     <w:p>
       <w:pPr>
-        <w:ind w:firstLineChars="50" w:firstLine="105"/>
-        <w:rPr>
-          <w:rFonts w:ascii="ＭＳ 明朝" w:eastAsia="ＭＳ 明朝" w:hAnsi="ＭＳ 明朝" w:cs="Times New Roman"/>
-        </w:rPr>
-      </w:pPr>
-      <w:r>
-        <w:rPr>
-          <w:rFonts w:ascii="ＭＳ 明朝" w:eastAsia="ＭＳ 明朝" w:hAnsi="ＭＳ 明朝" w:cs="Times New Roman"/>
-          <w:noProof/>
-        </w:rPr>
-        <w:drawing>
-          <wp:inline distT="0" distB="0" distL="0" distR="0" wp14:anchorId="0769FBDA" wp14:editId="2F30D841">
-            <wp:extent cx="5400040" cy="1537335"/>
-            <wp:effectExtent l="0" t="0" r="0" b="5715"/>
-            <wp:docPr id="40" name="図 39" descr="グラフィカル ユーザー インターフェイス, アプリケーション&#10;&#10;AI 生成コンテンツは誤りを含む可能性があります。">
-              <a:extLst xmlns:a="http://schemas.openxmlformats.org/drawingml/2006/main">
-                <a:ext uri="{FF2B5EF4-FFF2-40B4-BE49-F238E27FC236}">
-                  <a16:creationId xmlns:a16="http://schemas.microsoft.com/office/drawing/2014/main" id="{13BFC987-E253-8BA6-4450-E0A4F0CEECD7}"/>
-                </a:ext>
-              </a:extLst>
-            </wp:docPr>
-            <wp:cNvGraphicFramePr>
-              <a:graphicFrameLocks xmlns:a="http://schemas.openxmlformats.org/drawingml/2006/main" noChangeAspect="1"/>
-            </wp:cNvGraphicFramePr>
-            <a:graphic xmlns:a="http://schemas.openxmlformats.org/drawingml/2006/main">
-              <a:graphicData uri="http://schemas.openxmlformats.org/drawingml/2006/picture">
-                <pic:pic xmlns:pic="http://schemas.openxmlformats.org/drawingml/2006/picture">
-                  <pic:nvPicPr>
-                    <pic:cNvPr id="40" name="図 39" descr="グラフィカル ユーザー インターフェイス, アプリケーション&#10;&#10;AI 生成コンテンツは誤りを含む可能性があります。">
-                      <a:extLst>
-                        <a:ext uri="{FF2B5EF4-FFF2-40B4-BE49-F238E27FC236}">
-                          <a16:creationId xmlns:a16="http://schemas.microsoft.com/office/drawing/2014/main" id="{13BFC987-E253-8BA6-4450-E0A4F0CEECD7}"/>
-                        </a:ext>
-                      </a:extLst>
-                    </pic:cNvPr>
-                    <pic:cNvPicPr>
-                      <a:picLocks noChangeAspect="1"/>
-                    </pic:cNvPicPr>
-                  </pic:nvPicPr>
-                  <pic:blipFill>
-                    <a:blip r:embed="rId10"/>
-                    <a:stretch>
-                      <a:fillRect/>
-                    </a:stretch>
-                  </pic:blipFill>
-                  <pic:spPr>
-                    <a:xfrm>
-                      <a:off x="0" y="0"/>
-                      <a:ext cx="5400040" cy="1537335"/>
-                    </a:xfrm>
-                    <a:prstGeom prst="rect">
-                      <a:avLst/>
-                    </a:prstGeom>
-                  </pic:spPr>
-                </pic:pic>
-              </a:graphicData>
-            </a:graphic>
-          </wp:inline>
-        </w:drawing>
+        <w:numPr>
+          <w:ilvl w:val="0"/>
+          <w:numId w:val="22"/>
+        </w:numPr>
+        <w:rPr>
+          <w:rFonts w:ascii="ＭＳ 明朝" w:eastAsia="ＭＳ 明朝" w:hAnsi="ＭＳ 明朝" w:cs="Times New Roman"/>
+        </w:rPr>
+      </w:pPr>
+      <w:r>
+        <w:rPr>
+          <w:rFonts w:ascii="ＭＳ 明朝" w:eastAsia="ＭＳ 明朝" w:hAnsi="ＭＳ 明朝" w:cs="Times New Roman"/>
+        </w:rPr>
+        <w:t>教科公平性：同一教科集合の比較に基づく正当化された嫉妬を排除する。</w:t>
       </w:r>
     </w:p>
     <w:p>
       <w:pPr>
-        <w:ind w:firstLineChars="50" w:firstLine="105"/>
-        <w:rPr>
-          <w:rFonts w:ascii="ＭＳ 明朝" w:eastAsia="ＭＳ 明朝" w:hAnsi="ＭＳ 明朝" w:cs="Times New Roman"/>
-        </w:rPr>
-      </w:pPr>
-      <w:r>
-        <w:rPr>
-          <w:rFonts w:ascii="ＭＳ 明朝" w:eastAsia="ＭＳ 明朝" w:hAnsi="ＭＳ 明朝" w:cs="Times New Roman"/>
-        </w:rPr>
-        <w:t xml:space="preserve">We define </w:t>
-      </w:r>
-      <w:r>
-        <w:rPr>
-          <w:rFonts w:ascii="ＭＳ 明朝" w:eastAsia="ＭＳ 明朝" w:hAnsi="ＭＳ 明朝" w:cs="Times New Roman"/>
-          <w:b/>
-          <w:bCs/>
-        </w:rPr>
-        <w:t>truncation-proofness</w:t>
-      </w:r>
-      <w:r>
-        <w:rPr>
-          <w:rFonts w:ascii="ＭＳ 明朝" w:eastAsia="ＭＳ 明朝" w:hAnsi="ＭＳ 明朝" w:cs="Times New Roman"/>
-        </w:rPr>
-        <w:t xml:space="preserve"> as the axiom that requires that any voter cannot improve the social ranking by truncating their approval set. We show that top-restricted Borda rule satisfies truncation-proofness.</w:t>
-      </w:r>
-      <w:r>
-        <w:rPr>
-          <w:rFonts w:ascii="ＭＳ 明朝" w:eastAsia="ＭＳ 明朝" w:hAnsi="ＭＳ 明朝" w:cs="Times New Roman" w:hint="eastAsia"/>
-        </w:rPr>
-        <w:t xml:space="preserve"> </w:t>
-      </w:r>
-      <w:r>
-        <w:rPr>
-          <w:rFonts w:ascii="ＭＳ 明朝" w:eastAsia="ＭＳ 明朝" w:hAnsi="ＭＳ 明朝" w:cs="Times New Roman"/>
-        </w:rPr>
-        <w:t xml:space="preserve">We also axiomatize the top-restricted Borda rule within the class of </w:t>
-      </w:r>
-      <w:r>
-        <w:rPr>
-          <w:rFonts w:ascii="ＭＳ 明朝" w:eastAsia="ＭＳ 明朝" w:hAnsi="ＭＳ 明朝" w:cs="Times New Roman"/>
-        </w:rPr>
-        <w:t>a</w:t>
-      </w:r>
-      <w:r>
-        <w:rPr>
-          <w:rFonts w:ascii="ＭＳ 明朝" w:eastAsia="ＭＳ 明朝" w:hAnsi="ＭＳ 明朝" w:cs="Times New Roman"/>
-        </w:rPr>
-        <w:t xml:space="preserve">pproval scoring rules, which assign 0 points to unacceptable </w:t>
-      </w:r>
-      <w:r>
-        <w:rPr>
-          <w:rFonts w:ascii="ＭＳ 明朝" w:eastAsia="ＭＳ 明朝" w:hAnsi="ＭＳ 明朝" w:cs="Times New Roman"/>
-        </w:rPr>
-        <w:t>alternative</w:t>
-      </w:r>
-      <w:r>
-        <w:rPr>
-          <w:rFonts w:ascii="ＭＳ 明朝" w:eastAsia="ＭＳ 明朝" w:hAnsi="ＭＳ 明朝" w:cs="Times New Roman"/>
-        </w:rPr>
-        <w:t>s. In addition to truncation</w:t>
-      </w:r>
-      <w:r>
-        <w:rPr>
-          <w:rFonts w:ascii="ＭＳ 明朝" w:eastAsia="ＭＳ 明朝" w:hAnsi="ＭＳ 明朝" w:cs="Times New Roman"/>
-        </w:rPr>
-        <w:t>-</w:t>
-      </w:r>
-      <w:r>
-        <w:rPr>
-          <w:rFonts w:ascii="ＭＳ 明朝" w:eastAsia="ＭＳ 明朝" w:hAnsi="ＭＳ 明朝" w:cs="Times New Roman"/>
-        </w:rPr>
-        <w:t xml:space="preserve">proofness, we introduce </w:t>
-      </w:r>
-      <w:r>
-        <w:rPr>
-          <w:rFonts w:ascii="ＭＳ 明朝" w:eastAsia="ＭＳ 明朝" w:hAnsi="ＭＳ 明朝" w:cs="Times New Roman"/>
-          <w:b/>
-          <w:bCs/>
-        </w:rPr>
-        <w:t>a</w:t>
-      </w:r>
-      <w:r>
-        <w:rPr>
-          <w:rFonts w:ascii="ＭＳ 明朝" w:eastAsia="ＭＳ 明朝" w:hAnsi="ＭＳ 明朝" w:cs="Times New Roman"/>
-          <w:b/>
-          <w:bCs/>
-        </w:rPr>
-        <w:t>pproval monotonicity</w:t>
-      </w:r>
-      <w:r>
-        <w:rPr>
-          <w:rFonts w:ascii="ＭＳ 明朝" w:eastAsia="ＭＳ 明朝" w:hAnsi="ＭＳ 明朝" w:cs="Times New Roman"/>
-        </w:rPr>
-        <w:t xml:space="preserve">, </w:t>
-      </w:r>
-      <w:r>
-        <w:rPr>
-          <w:rFonts w:ascii="ＭＳ 明朝" w:eastAsia="ＭＳ 明朝" w:hAnsi="ＭＳ 明朝" w:cs="Times New Roman"/>
-          <w:b/>
-          <w:bCs/>
-        </w:rPr>
-        <w:t>n</w:t>
-      </w:r>
-      <w:r>
-        <w:rPr>
-          <w:rFonts w:ascii="ＭＳ 明朝" w:eastAsia="ＭＳ 明朝" w:hAnsi="ＭＳ 明朝" w:cs="Times New Roman"/>
-          <w:b/>
-          <w:bCs/>
-        </w:rPr>
-        <w:t>on-imposition</w:t>
-      </w:r>
-      <w:r>
-        <w:rPr>
-          <w:rFonts w:ascii="ＭＳ 明朝" w:eastAsia="ＭＳ 明朝" w:hAnsi="ＭＳ 明朝" w:cs="Times New Roman"/>
-        </w:rPr>
-        <w:t xml:space="preserve">, and </w:t>
-      </w:r>
-      <w:r>
-        <w:rPr>
-          <w:rFonts w:ascii="ＭＳ 明朝" w:eastAsia="ＭＳ 明朝" w:hAnsi="ＭＳ 明朝" w:cs="Times New Roman"/>
-          <w:b/>
-          <w:bCs/>
-        </w:rPr>
-        <w:t>a</w:t>
-      </w:r>
-      <w:r>
-        <w:rPr>
-          <w:rFonts w:ascii="ＭＳ 明朝" w:eastAsia="ＭＳ 明朝" w:hAnsi="ＭＳ 明朝" w:cs="Times New Roman"/>
-          <w:b/>
-          <w:bCs/>
-        </w:rPr>
-        <w:t>djacency symmetry</w:t>
-      </w:r>
-      <w:r>
-        <w:rPr>
-          <w:rFonts w:ascii="ＭＳ 明朝" w:eastAsia="ＭＳ 明朝" w:hAnsi="ＭＳ 明朝" w:cs="Times New Roman"/>
-        </w:rPr>
-        <w:t>.</w:t>
+        <w:numPr>
+          <w:ilvl w:val="0"/>
+          <w:numId w:val="22"/>
+        </w:numPr>
+        <w:rPr>
+          <w:rFonts w:ascii="ＭＳ 明朝" w:eastAsia="ＭＳ 明朝" w:hAnsi="ＭＳ 明朝" w:cs="Times New Roman"/>
+        </w:rPr>
+      </w:pPr>
+      <w:r>
+        <w:rPr>
+          <w:rFonts w:ascii="ＭＳ 明朝" w:eastAsia="ＭＳ 明朝" w:hAnsi="ＭＳ 明朝" w:cs="Times New Roman"/>
+        </w:rPr>
+        <w:t>現職必置条件：すべての現職教員が必ず配属される。</w:t>
       </w:r>
     </w:p>
     <w:p>
       <w:pPr>
-        <w:numPr>
-          <w:ilvl w:val="0"/>
-          <w:numId w:val="11"/>
-        </w:numPr>
-        <w:rPr>
-          <w:rFonts w:ascii="ＭＳ 明朝" w:eastAsia="ＭＳ 明朝" w:hAnsi="ＭＳ 明朝" w:cs="Times New Roman"/>
-        </w:rPr>
-      </w:pPr>
-      <w:r>
-        <w:rPr>
-          <w:rFonts w:ascii="ＭＳ 明朝" w:eastAsia="ＭＳ 明朝" w:hAnsi="ＭＳ 明朝" w:cs="Times New Roman"/>
-          <w:b/>
-          <w:bCs/>
-        </w:rPr>
-        <w:t>Approval</w:t>
-      </w:r>
-      <w:r>
-        <w:rPr>
-          <w:rFonts w:ascii="ＭＳ 明朝" w:eastAsia="ＭＳ 明朝" w:hAnsi="ＭＳ 明朝" w:cs="Times New Roman"/>
-          <w:b/>
-          <w:bCs/>
-        </w:rPr>
-        <w:t xml:space="preserve"> </w:t>
-      </w:r>
-      <w:r>
-        <w:rPr>
-          <w:rFonts w:ascii="ＭＳ 明朝" w:eastAsia="ＭＳ 明朝" w:hAnsi="ＭＳ 明朝" w:cs="Times New Roman"/>
-          <w:b/>
-          <w:bCs/>
-        </w:rPr>
-        <w:t>monotonicity</w:t>
-      </w:r>
-      <w:r>
-        <w:rPr>
-          <w:rFonts w:ascii="ＭＳ 明朝" w:eastAsia="ＭＳ 明朝" w:hAnsi="ＭＳ 明朝" w:cs="Times New Roman"/>
-        </w:rPr>
-        <w:t xml:space="preserve"> ensures that a</w:t>
-      </w:r>
-      <w:r>
-        <w:rPr>
-          <w:rFonts w:ascii="ＭＳ 明朝" w:eastAsia="ＭＳ 明朝" w:hAnsi="ＭＳ 明朝" w:cs="Times New Roman"/>
-        </w:rPr>
-        <w:t>n alternative’s</w:t>
-      </w:r>
-      <w:r>
-        <w:rPr>
-          <w:rFonts w:ascii="ＭＳ 明朝" w:eastAsia="ＭＳ 明朝" w:hAnsi="ＭＳ 明朝" w:cs="Times New Roman"/>
-        </w:rPr>
-        <w:t xml:space="preserve"> social ranking doe</w:t>
-      </w:r>
-      <w:r>
-        <w:rPr>
-          <w:rFonts w:ascii="ＭＳ 明朝" w:eastAsia="ＭＳ 明朝" w:hAnsi="ＭＳ 明朝" w:cs="Times New Roman"/>
-        </w:rPr>
-        <w:t>s not</w:t>
-      </w:r>
-      <w:r>
-        <w:rPr>
-          <w:rFonts w:ascii="ＭＳ 明朝" w:eastAsia="ＭＳ 明朝" w:hAnsi="ＭＳ 明朝" w:cs="Times New Roman"/>
-        </w:rPr>
-        <w:t xml:space="preserve"> decrease when it </w:t>
-      </w:r>
-      <w:r>
-        <w:rPr>
-          <w:rFonts w:ascii="ＭＳ 明朝" w:eastAsia="ＭＳ 明朝" w:hAnsi="ＭＳ 明朝" w:cs="Times New Roman"/>
-        </w:rPr>
-        <w:t>rec</w:t>
-      </w:r>
-      <w:r>
-        <w:rPr>
-          <w:rFonts w:ascii="ＭＳ 明朝" w:eastAsia="ＭＳ 明朝" w:hAnsi="ＭＳ 明朝" w:cs="Times New Roman"/>
-        </w:rPr>
-        <w:t>eive</w:t>
-      </w:r>
-      <w:r>
-        <w:rPr>
-          <w:rFonts w:ascii="ＭＳ 明朝" w:eastAsia="ＭＳ 明朝" w:hAnsi="ＭＳ 明朝" w:cs="Times New Roman"/>
-        </w:rPr>
-        <w:t>s</w:t>
-      </w:r>
-      <w:r>
-        <w:rPr>
-          <w:rFonts w:ascii="ＭＳ 明朝" w:eastAsia="ＭＳ 明朝" w:hAnsi="ＭＳ 明朝" w:cs="Times New Roman"/>
-        </w:rPr>
-        <w:t xml:space="preserve"> </w:t>
-      </w:r>
-      <w:r>
-        <w:rPr>
-          <w:rFonts w:ascii="ＭＳ 明朝" w:eastAsia="ＭＳ 明朝" w:hAnsi="ＭＳ 明朝" w:cs="Times New Roman"/>
-        </w:rPr>
-        <w:t xml:space="preserve">one </w:t>
-      </w:r>
-      <w:r>
-        <w:rPr>
-          <w:rFonts w:ascii="ＭＳ 明朝" w:eastAsia="ＭＳ 明朝" w:hAnsi="ＭＳ 明朝" w:cs="Times New Roman"/>
-        </w:rPr>
-        <w:t xml:space="preserve">additional </w:t>
-      </w:r>
-      <w:r>
-        <w:rPr>
-          <w:rFonts w:ascii="ＭＳ 明朝" w:eastAsia="ＭＳ 明朝" w:hAnsi="ＭＳ 明朝" w:cs="Times New Roman"/>
-        </w:rPr>
-        <w:t>approval</w:t>
-      </w:r>
-      <w:r>
-        <w:rPr>
-          <w:rFonts w:ascii="ＭＳ 明朝" w:eastAsia="ＭＳ 明朝" w:hAnsi="ＭＳ 明朝" w:cs="Times New Roman"/>
-        </w:rPr>
-        <w:t>.</w:t>
-      </w:r>
+        <w:rPr>
+          <w:rFonts w:ascii="ＭＳ 明朝" w:eastAsia="ＭＳ 明朝" w:hAnsi="ＭＳ 明朝" w:cs="Times New Roman" w:hint="eastAsia"/>
+        </w:rPr>
+      </w:pPr>
     </w:p>
     <w:p>
       <w:pPr>
-        <w:numPr>
-          <w:ilvl w:val="0"/>
-          <w:numId w:val="11"/>
-        </w:numPr>
-        <w:rPr>
-          <w:rFonts w:ascii="ＭＳ 明朝" w:eastAsia="ＭＳ 明朝" w:hAnsi="ＭＳ 明朝" w:cs="Times New Roman"/>
-        </w:rPr>
-      </w:pPr>
-      <w:r>
-        <w:rPr>
-          <w:rFonts w:ascii="ＭＳ 明朝" w:eastAsia="ＭＳ 明朝" w:hAnsi="ＭＳ 明朝" w:cs="Times New Roman"/>
-          <w:b/>
-          <w:bCs/>
-        </w:rPr>
-        <w:t>Non-imposition</w:t>
-      </w:r>
-      <w:r>
-        <w:rPr>
-          <w:rFonts w:ascii="ＭＳ 明朝" w:eastAsia="ＭＳ 明朝" w:hAnsi="ＭＳ 明朝" w:cs="Times New Roman"/>
-        </w:rPr>
-        <w:t xml:space="preserve"> ensures that</w:t>
-      </w:r>
-      <w:r>
-        <w:rPr>
-          <w:rFonts w:ascii="ＭＳ 明朝" w:eastAsia="ＭＳ 明朝" w:hAnsi="ＭＳ 明朝" w:cs="Times New Roman"/>
-        </w:rPr>
-        <w:t xml:space="preserve"> </w:t>
-      </w:r>
-      <w:r>
-        <w:rPr>
-          <w:rFonts w:ascii="ＭＳ 明朝" w:eastAsia="ＭＳ 明朝" w:hAnsi="ＭＳ 明朝" w:cs="Times New Roman"/>
-        </w:rPr>
-        <w:t>the social welfare function can produce a strict ranking between some pair</w:t>
-      </w:r>
-      <w:r>
-        <w:rPr>
-          <w:rFonts w:ascii="ＭＳ 明朝" w:eastAsia="ＭＳ 明朝" w:hAnsi="ＭＳ 明朝" w:cs="Times New Roman"/>
-        </w:rPr>
-        <w:t>s</w:t>
-      </w:r>
-      <w:r>
-        <w:rPr>
-          <w:rFonts w:ascii="ＭＳ 明朝" w:eastAsia="ＭＳ 明朝" w:hAnsi="ＭＳ 明朝" w:cs="Times New Roman"/>
-        </w:rPr>
-        <w:t xml:space="preserve"> of alternatives for at least one evaluation profile.</w:t>
-      </w:r>
-    </w:p>
-    <w:p>
-      <w:pPr>
-        <w:numPr>
-          <w:ilvl w:val="0"/>
-          <w:numId w:val="11"/>
-        </w:numPr>
-        <w:rPr>
-          <w:rFonts w:ascii="ＭＳ 明朝" w:eastAsia="ＭＳ 明朝" w:hAnsi="ＭＳ 明朝" w:cs="Times New Roman"/>
-        </w:rPr>
-      </w:pPr>
-      <w:r>
-        <w:rPr>
-          <w:rFonts w:ascii="ＭＳ 明朝" w:eastAsia="ＭＳ 明朝" w:hAnsi="ＭＳ 明朝" w:cs="Times New Roman"/>
-          <w:b/>
-          <w:bCs/>
-        </w:rPr>
-        <w:t>Adjacency symmetry</w:t>
-      </w:r>
-      <w:r>
-        <w:rPr>
-          <w:rFonts w:ascii="ＭＳ 明朝" w:eastAsia="ＭＳ 明朝" w:hAnsi="ＭＳ 明朝" w:cs="Times New Roman"/>
-        </w:rPr>
-        <w:t xml:space="preserve"> ensures that adjacent </w:t>
-      </w:r>
-      <w:r>
-        <w:rPr>
-          <w:rFonts w:ascii="ＭＳ 明朝" w:eastAsia="ＭＳ 明朝" w:hAnsi="ＭＳ 明朝" w:cs="Times New Roman"/>
-        </w:rPr>
-        <w:t>alternatives</w:t>
-      </w:r>
-      <w:r>
-        <w:rPr>
-          <w:rFonts w:ascii="ＭＳ 明朝" w:eastAsia="ＭＳ 明朝" w:hAnsi="ＭＳ 明朝" w:cs="Times New Roman"/>
-        </w:rPr>
-        <w:t xml:space="preserve"> </w:t>
-      </w:r>
-      <w:r>
-        <w:rPr>
-          <w:rFonts w:ascii="ＭＳ 明朝" w:eastAsia="ＭＳ 明朝" w:hAnsi="ＭＳ 明朝" w:cs="Times New Roman"/>
-        </w:rPr>
-        <w:t>are treated symmetrically under certain conditions.</w:t>
-      </w:r>
-    </w:p>
-    <w:p>
-      <w:pPr>
-        <w:rPr>
-          <w:rFonts w:ascii="ＭＳ 明朝" w:eastAsia="ＭＳ 明朝" w:hAnsi="ＭＳ 明朝" w:cs="Times New Roman"/>
-        </w:rPr>
-      </w:pPr>
-      <w:r>
-        <w:rPr>
-          <w:rFonts w:ascii="ＭＳ 明朝" w:eastAsia="ＭＳ 明朝" w:hAnsi="ＭＳ 明朝" w:cs="Times New Roman"/>
-        </w:rPr>
-        <w:t xml:space="preserve">This axiomatization provides a </w:t>
-      </w:r>
-      <w:r>
-        <w:rPr>
-          <w:rFonts w:ascii="ＭＳ 明朝" w:eastAsia="ＭＳ 明朝" w:hAnsi="ＭＳ 明朝" w:cs="Times New Roman"/>
-        </w:rPr>
-        <w:t>rationale for using</w:t>
-      </w:r>
-      <w:r>
-        <w:rPr>
-          <w:rFonts w:ascii="ＭＳ 明朝" w:eastAsia="ＭＳ 明朝" w:hAnsi="ＭＳ 明朝" w:cs="Times New Roman"/>
-        </w:rPr>
-        <w:t xml:space="preserve"> the top-restricted Borda rule over other voting rules that also satisfy truncation</w:t>
-      </w:r>
-      <w:r>
-        <w:rPr>
-          <w:rFonts w:ascii="ＭＳ 明朝" w:eastAsia="ＭＳ 明朝" w:hAnsi="ＭＳ 明朝" w:cs="Times New Roman"/>
-        </w:rPr>
-        <w:t>-</w:t>
-      </w:r>
-      <w:r>
-        <w:rPr>
-          <w:rFonts w:ascii="ＭＳ 明朝" w:eastAsia="ＭＳ 明朝" w:hAnsi="ＭＳ 明朝" w:cs="Times New Roman"/>
-        </w:rPr>
-        <w:t>proofness.</w:t>
-      </w:r>
-    </w:p>
-    <w:p>
-      <w:pPr>
-        <w:rPr>
-          <w:rFonts w:ascii="ＭＳ 明朝" w:eastAsia="ＭＳ 明朝" w:hAnsi="ＭＳ 明朝" w:cs="Times New Roman"/>
-        </w:rPr>
-      </w:pPr>
-    </w:p>
-    <w:p>
-      <w:pPr>
-        <w:rPr>
-          <w:rFonts w:ascii="ＭＳ 明朝" w:eastAsia="ＭＳ 明朝" w:hAnsi="ＭＳ 明朝" w:cs="Times New Roman"/>
-          <w:u w:val="single"/>
-        </w:rPr>
-      </w:pPr>
-      <w:r>
-        <w:rPr>
-          <w:rFonts w:ascii="ＭＳ 明朝" w:eastAsia="ＭＳ 明朝" w:hAnsi="ＭＳ 明朝" w:cs="Times New Roman"/>
+        <w:rPr>
+          <w:rFonts w:ascii="ＭＳ 明朝" w:eastAsia="ＭＳ 明朝" w:hAnsi="ＭＳ 明朝" w:cs="Times New Roman" w:hint="eastAsia"/>
           <w:b/>
           <w:bCs/>
           <w:u w:val="single"/>
         </w:rPr>
-        <w:t>Progress to Date</w:t>
-      </w:r>
+      </w:pPr>
     </w:p>
     <w:p>
       <w:pPr>
         <w:rPr>
           <w:rFonts w:ascii="ＭＳ 明朝" w:eastAsia="ＭＳ 明朝" w:hAnsi="ＭＳ 明朝" w:cs="Times New Roman"/>
-        </w:rPr>
-      </w:pPr>
-      <w:r>
-        <w:rPr>
-          <w:rFonts w:ascii="ＭＳ 明朝" w:eastAsia="ＭＳ 明朝" w:hAnsi="ＭＳ 明朝" w:cs="Times New Roman"/>
-        </w:rPr>
-        <w:t xml:space="preserve">We have </w:t>
-      </w:r>
-      <w:r>
-        <w:rPr>
-          <w:rFonts w:ascii="ＭＳ 明朝" w:eastAsia="ＭＳ 明朝" w:hAnsi="ＭＳ 明朝" w:cs="Times New Roman"/>
-        </w:rPr>
-        <w:t xml:space="preserve">addressed </w:t>
-      </w:r>
-      <w:r>
-        <w:rPr>
-          <w:rFonts w:ascii="ＭＳ 明朝" w:eastAsia="ＭＳ 明朝" w:hAnsi="ＭＳ 明朝" w:cs="Times New Roman"/>
-        </w:rPr>
-        <w:t>the two research objectives:</w:t>
+          <w:b/>
+          <w:bCs/>
+          <w:u w:val="single"/>
+        </w:rPr>
+      </w:pPr>
+      <w:r>
+        <w:rPr>
+          <w:rFonts w:ascii="ＭＳ 明朝" w:eastAsia="ＭＳ 明朝" w:hAnsi="ＭＳ 明朝" w:cs="Times New Roman"/>
+          <w:b/>
+          <w:bCs/>
+          <w:u w:val="single"/>
+        </w:rPr>
+        <w:t>これまでの進展</w:t>
       </w:r>
     </w:p>
     <w:p>
       <w:pPr>
+        <w:rPr>
+          <w:rFonts w:ascii="ＭＳ 明朝" w:eastAsia="ＭＳ 明朝" w:hAnsi="ＭＳ 明朝" w:cs="Times New Roman"/>
+        </w:rPr>
+      </w:pPr>
+      <w:r>
+        <w:rPr>
+          <w:rFonts w:ascii="ＭＳ 明朝" w:eastAsia="ＭＳ 明朝" w:hAnsi="ＭＳ 明朝" w:cs="Times New Roman"/>
+        </w:rPr>
+        <w:t>本研究では、次の二つの研究目的を達成した。</w:t>
+      </w:r>
+    </w:p>
+    <w:p>
+      <w:pPr>
         <w:numPr>
           <w:ilvl w:val="0"/>
-          <w:numId w:val="12"/>
+          <w:numId w:val="18"/>
         </w:numPr>
         <w:rPr>
           <w:rFonts w:ascii="ＭＳ 明朝" w:eastAsia="ＭＳ 明朝" w:hAnsi="ＭＳ 明朝" w:cs="Times New Roman"/>
@@ -2145,7 +1088,7 @@
         <w:rPr>
           <w:rFonts w:ascii="ＭＳ 明朝" w:eastAsia="ＭＳ 明朝" w:hAnsi="ＭＳ 明朝" w:cs="Times New Roman"/>
         </w:rPr>
-        <w:t xml:space="preserve">We proposed the </w:t>
+        <w:t>まず、教員が単一免許を持つ基本モデルにおいて、</w:t>
       </w:r>
       <w:r>
         <w:rPr>
@@ -2153,13 +1096,42 @@
           <w:b/>
           <w:bCs/>
         </w:rPr>
-        <w:t>top-restricted Borda rule</w:t>
-      </w:r>
-      <w:r>
-        <w:rPr>
-          <w:rFonts w:ascii="ＭＳ 明朝" w:eastAsia="ＭＳ 明朝" w:hAnsi="ＭＳ 明朝" w:cs="Times New Roman"/>
-        </w:rPr>
-        <w:t xml:space="preserve"> as a rule that satisfies </w:t>
+        <w:t>現職教員の雇用を保障しつつ、実現可能性・個人合理性・公平性を満たすマッチングが存在する</w:t>
+      </w:r>
+      <w:r>
+        <w:rPr>
+          <w:rFonts w:ascii="ＭＳ 明朝" w:eastAsia="ＭＳ 明朝" w:hAnsi="ＭＳ 明朝" w:cs="Times New Roman"/>
+        </w:rPr>
+        <w:t>ことを理論的に示した（定理1</w:t>
+      </w:r>
+      <w:r>
+        <w:rPr>
+          <w:rFonts w:ascii="ＭＳ 明朝" w:eastAsia="ＭＳ 明朝" w:hAnsi="ＭＳ 明朝" w:cs="Times New Roman" w:hint="eastAsia"/>
+        </w:rPr>
+        <w:t>・2</w:t>
+      </w:r>
+      <w:r>
+        <w:rPr>
+          <w:rFonts w:ascii="ＭＳ 明朝" w:eastAsia="ＭＳ 明朝" w:hAnsi="ＭＳ 明朝" w:cs="Times New Roman"/>
+        </w:rPr>
+        <w:t>）。</w:t>
+      </w:r>
+    </w:p>
+    <w:p>
+      <w:pPr>
+        <w:numPr>
+          <w:ilvl w:val="0"/>
+          <w:numId w:val="18"/>
+        </w:numPr>
+        <w:rPr>
+          <w:rFonts w:ascii="ＭＳ 明朝" w:eastAsia="ＭＳ 明朝" w:hAnsi="ＭＳ 明朝" w:cs="Times New Roman"/>
+        </w:rPr>
+      </w:pPr>
+      <w:r>
+        <w:rPr>
+          <w:rFonts w:ascii="ＭＳ 明朝" w:eastAsia="ＭＳ 明朝" w:hAnsi="ＭＳ 明朝" w:cs="Times New Roman"/>
+        </w:rPr>
+        <w:t>次に、教員が複数免許を持つ拡張モデルにおいて、従来のアルゴリズムでは現職教員が配属を失うケースが存在することを例示した上で、</w:t>
       </w:r>
       <w:r>
         <w:rPr>
@@ -2167,15 +1139,15 @@
           <w:b/>
           <w:bCs/>
         </w:rPr>
-        <w:t>truncation</w:t>
-      </w:r>
-      <w:r>
-        <w:rPr>
-          <w:rFonts w:ascii="ＭＳ 明朝" w:eastAsia="ＭＳ 明朝" w:hAnsi="ＭＳ 明朝" w:cs="Times New Roman"/>
+        <w:t>「</w:t>
+      </w:r>
+      <w:r>
+        <w:rPr>
+          <w:rFonts w:ascii="ＭＳ 明朝" w:eastAsia="ＭＳ 明朝" w:hAnsi="ＭＳ 明朝" w:cs="Times New Roman" w:hint="eastAsia"/>
           <w:b/>
           <w:bCs/>
         </w:rPr>
-        <w:t>-</w:t>
+        <w:t>教科別</w:t>
       </w:r>
       <w:r>
         <w:rPr>
@@ -2183,189 +1155,37 @@
           <w:b/>
           <w:bCs/>
         </w:rPr>
-        <w:t>proofness</w:t>
-      </w:r>
-      <w:r>
-        <w:rPr>
-          <w:rFonts w:ascii="ＭＳ 明朝" w:eastAsia="ＭＳ 明朝" w:hAnsi="ＭＳ 明朝" w:cs="Times New Roman"/>
-        </w:rPr>
-        <w:t>, and we prove</w:t>
-      </w:r>
-      <w:r>
-        <w:rPr>
-          <w:rFonts w:ascii="ＭＳ 明朝" w:eastAsia="ＭＳ 明朝" w:hAnsi="ＭＳ 明朝" w:cs="Times New Roman"/>
-        </w:rPr>
-        <w:t>d</w:t>
-      </w:r>
-      <w:r>
-        <w:rPr>
-          <w:rFonts w:ascii="ＭＳ 明朝" w:eastAsia="ＭＳ 明朝" w:hAnsi="ＭＳ 明朝" w:cs="Times New Roman"/>
-        </w:rPr>
-        <w:t xml:space="preserve"> that it</w:t>
-      </w:r>
-      <w:r>
-        <w:rPr>
-          <w:rFonts w:ascii="ＭＳ 明朝" w:eastAsia="ＭＳ 明朝" w:hAnsi="ＭＳ 明朝" w:cs="Times New Roman"/>
-        </w:rPr>
-        <w:t xml:space="preserve"> </w:t>
-      </w:r>
-      <w:r>
-        <w:rPr>
-          <w:rFonts w:ascii="ＭＳ 明朝" w:eastAsia="ＭＳ 明朝" w:hAnsi="ＭＳ 明朝" w:cs="Times New Roman"/>
-        </w:rPr>
-        <w:t>does.</w:t>
-      </w:r>
-    </w:p>
-    <w:p>
-      <w:pPr>
-        <w:numPr>
-          <w:ilvl w:val="0"/>
-          <w:numId w:val="12"/>
-        </w:numPr>
-        <w:rPr>
-          <w:rFonts w:ascii="ＭＳ 明朝" w:eastAsia="ＭＳ 明朝" w:hAnsi="ＭＳ 明朝" w:cs="Times New Roman"/>
-        </w:rPr>
-      </w:pPr>
-      <w:r>
-        <w:rPr>
-          <w:rFonts w:ascii="ＭＳ 明朝" w:eastAsia="ＭＳ 明朝" w:hAnsi="ＭＳ 明朝" w:cs="Times New Roman"/>
-        </w:rPr>
-        <w:lastRenderedPageBreak/>
-        <w:t>We</w:t>
-      </w:r>
-      <w:r>
-        <w:rPr>
-          <w:rFonts w:ascii="ＭＳ 明朝" w:eastAsia="ＭＳ 明朝" w:hAnsi="ＭＳ 明朝" w:cs="Times New Roman"/>
-        </w:rPr>
-        <w:t xml:space="preserve"> proved</w:t>
-      </w:r>
-      <w:r>
-        <w:rPr>
-          <w:rFonts w:ascii="ＭＳ 明朝" w:eastAsia="ＭＳ 明朝" w:hAnsi="ＭＳ 明朝" w:cs="Times New Roman"/>
-        </w:rPr>
-        <w:t xml:space="preserve"> that the </w:t>
-      </w:r>
-      <w:r>
-        <w:rPr>
-          <w:rFonts w:ascii="ＭＳ 明朝" w:eastAsia="ＭＳ 明朝" w:hAnsi="ＭＳ 明朝" w:cs="Times New Roman"/>
-          <w:b/>
-          <w:bCs/>
-        </w:rPr>
-        <w:t>top-restricted Borda rule</w:t>
-      </w:r>
-      <w:r>
-        <w:rPr>
-          <w:rFonts w:ascii="ＭＳ 明朝" w:eastAsia="ＭＳ 明朝" w:hAnsi="ＭＳ 明朝" w:cs="Times New Roman"/>
-        </w:rPr>
-        <w:t xml:space="preserve"> is the unique </w:t>
-      </w:r>
-      <w:r>
-        <w:rPr>
-          <w:rFonts w:ascii="ＭＳ 明朝" w:eastAsia="ＭＳ 明朝" w:hAnsi="ＭＳ 明朝" w:cs="Times New Roman"/>
-        </w:rPr>
-        <w:t>a</w:t>
-      </w:r>
-      <w:r>
-        <w:rPr>
-          <w:rFonts w:ascii="ＭＳ 明朝" w:eastAsia="ＭＳ 明朝" w:hAnsi="ＭＳ 明朝" w:cs="Times New Roman"/>
-        </w:rPr>
-        <w:t xml:space="preserve">pproval scoring rule that satisfies </w:t>
-      </w:r>
-      <w:r>
-        <w:rPr>
-          <w:rFonts w:ascii="ＭＳ 明朝" w:eastAsia="ＭＳ 明朝" w:hAnsi="ＭＳ 明朝" w:cs="Times New Roman"/>
-          <w:b/>
-          <w:bCs/>
-        </w:rPr>
-        <w:t>truncation</w:t>
-      </w:r>
-      <w:r>
-        <w:rPr>
-          <w:rFonts w:ascii="ＭＳ 明朝" w:eastAsia="ＭＳ 明朝" w:hAnsi="ＭＳ 明朝" w:cs="Times New Roman"/>
-          <w:b/>
-          <w:bCs/>
-        </w:rPr>
-        <w:t>-</w:t>
-      </w:r>
-      <w:r>
-        <w:rPr>
-          <w:rFonts w:ascii="ＭＳ 明朝" w:eastAsia="ＭＳ 明朝" w:hAnsi="ＭＳ 明朝" w:cs="Times New Roman"/>
-          <w:b/>
-          <w:bCs/>
-        </w:rPr>
-        <w:t>proofness</w:t>
-      </w:r>
-      <w:r>
-        <w:rPr>
-          <w:rFonts w:ascii="ＭＳ 明朝" w:eastAsia="ＭＳ 明朝" w:hAnsi="ＭＳ 明朝" w:cs="Times New Roman"/>
-        </w:rPr>
-        <w:t xml:space="preserve">, </w:t>
-      </w:r>
-      <w:r>
-        <w:rPr>
-          <w:rFonts w:ascii="ＭＳ 明朝" w:eastAsia="ＭＳ 明朝" w:hAnsi="ＭＳ 明朝" w:cs="Times New Roman"/>
-          <w:b/>
-          <w:bCs/>
-        </w:rPr>
-        <w:t>a</w:t>
-      </w:r>
-      <w:r>
-        <w:rPr>
-          <w:rFonts w:ascii="ＭＳ 明朝" w:eastAsia="ＭＳ 明朝" w:hAnsi="ＭＳ 明朝" w:cs="Times New Roman"/>
-          <w:b/>
-          <w:bCs/>
-        </w:rPr>
-        <w:t>pproval monotonicity</w:t>
-      </w:r>
-      <w:r>
-        <w:rPr>
-          <w:rFonts w:ascii="ＭＳ 明朝" w:eastAsia="ＭＳ 明朝" w:hAnsi="ＭＳ 明朝" w:cs="Times New Roman"/>
-        </w:rPr>
-        <w:t xml:space="preserve">, </w:t>
-      </w:r>
-      <w:r>
-        <w:rPr>
-          <w:rFonts w:ascii="ＭＳ 明朝" w:eastAsia="ＭＳ 明朝" w:hAnsi="ＭＳ 明朝" w:cs="Times New Roman"/>
-          <w:b/>
-          <w:bCs/>
-        </w:rPr>
-        <w:t>n</w:t>
-      </w:r>
-      <w:r>
-        <w:rPr>
-          <w:rFonts w:ascii="ＭＳ 明朝" w:eastAsia="ＭＳ 明朝" w:hAnsi="ＭＳ 明朝" w:cs="Times New Roman"/>
-          <w:b/>
-          <w:bCs/>
-        </w:rPr>
-        <w:t>on-imposition</w:t>
-      </w:r>
-      <w:r>
-        <w:rPr>
-          <w:rFonts w:ascii="ＭＳ 明朝" w:eastAsia="ＭＳ 明朝" w:hAnsi="ＭＳ 明朝" w:cs="Times New Roman"/>
-        </w:rPr>
-        <w:t xml:space="preserve">, and </w:t>
-      </w:r>
-      <w:r>
-        <w:rPr>
-          <w:rFonts w:ascii="ＭＳ 明朝" w:eastAsia="ＭＳ 明朝" w:hAnsi="ＭＳ 明朝" w:cs="Times New Roman"/>
-          <w:b/>
-          <w:bCs/>
-        </w:rPr>
-        <w:t>a</w:t>
-      </w:r>
-      <w:r>
-        <w:rPr>
-          <w:rFonts w:ascii="ＭＳ 明朝" w:eastAsia="ＭＳ 明朝" w:hAnsi="ＭＳ 明朝" w:cs="Times New Roman"/>
-          <w:b/>
-          <w:bCs/>
-        </w:rPr>
-        <w:t>djacency symmetry</w:t>
-      </w:r>
-      <w:r>
-        <w:rPr>
-          <w:rFonts w:ascii="ＭＳ 明朝" w:eastAsia="ＭＳ 明朝" w:hAnsi="ＭＳ 明朝" w:cs="Times New Roman"/>
-        </w:rPr>
-        <w:t>.</w:t>
+        <w:t>カットオフ調整アルゴリズム」を設計・提案し、これにより複数免許下でも弱い教科公平性と現職必置条件を同時に満たすマッチングが常に存在する</w:t>
+      </w:r>
+      <w:r>
+        <w:rPr>
+          <w:rFonts w:ascii="ＭＳ 明朝" w:eastAsia="ＭＳ 明朝" w:hAnsi="ＭＳ 明朝" w:cs="Times New Roman"/>
+        </w:rPr>
+        <w:t>ことを証明した（定理</w:t>
+      </w:r>
+      <w:r>
+        <w:rPr>
+          <w:rFonts w:ascii="ＭＳ 明朝" w:eastAsia="ＭＳ 明朝" w:hAnsi="ＭＳ 明朝" w:cs="Times New Roman" w:hint="eastAsia"/>
+        </w:rPr>
+        <w:t>3</w:t>
+      </w:r>
+      <w:r>
+        <w:rPr>
+          <w:rFonts w:ascii="ＭＳ 明朝" w:eastAsia="ＭＳ 明朝" w:hAnsi="ＭＳ 明朝" w:cs="Times New Roman"/>
+        </w:rPr>
+        <w:t>・定理</w:t>
+      </w:r>
+      <w:r>
+        <w:rPr>
+          <w:rFonts w:ascii="ＭＳ 明朝" w:eastAsia="ＭＳ 明朝" w:hAnsi="ＭＳ 明朝" w:cs="Times New Roman" w:hint="eastAsia"/>
+        </w:rPr>
+        <w:t>4</w:t>
+      </w:r>
+      <w:r>
+        <w:rPr>
+          <w:rFonts w:ascii="ＭＳ 明朝" w:eastAsia="ＭＳ 明朝" w:hAnsi="ＭＳ 明朝" w:cs="Times New Roman"/>
+        </w:rPr>
+        <w:t>）。</w:t>
       </w:r>
     </w:p>
     <w:p>
@@ -2610,7 +1430,7 @@
         <w:pStyle w:val="a9"/>
         <w:ind w:left="425"/>
         <w:rPr>
-          <w:rFonts w:ascii="ＭＳ 明朝" w:eastAsia="ＭＳ 明朝" w:hAnsi="ＭＳ 明朝" w:cs="Times New Roman" w:hint="eastAsia"/>
+          <w:rFonts w:ascii="ＭＳ 明朝" w:eastAsia="ＭＳ 明朝" w:hAnsi="ＭＳ 明朝" w:cs="Times New Roman"/>
         </w:rPr>
       </w:pPr>
       <w:r>
@@ -2820,6 +1640,304 @@
     </w:lvl>
   </w:abstractNum>
   <w:abstractNum w:abstractNumId="1" w15:restartNumberingAfterBreak="0">
+    <w:nsid w:val="13706AA2"/>
+    <w:multiLevelType w:val="multilevel"/>
+    <w:tmpl w:val="1AC68D28"/>
+    <w:lvl w:ilvl="0">
+      <w:start w:val="1"/>
+      <w:numFmt w:val="bullet"/>
+      <w:lvlText w:val=""/>
+      <w:lvlJc w:val="left"/>
+      <w:pPr>
+        <w:tabs>
+          <w:tab w:val="num" w:pos="720"/>
+        </w:tabs>
+        <w:ind w:left="720" w:hanging="360"/>
+      </w:pPr>
+      <w:rPr>
+        <w:rFonts w:ascii="Symbol" w:hAnsi="Symbol" w:hint="default"/>
+        <w:sz w:val="20"/>
+      </w:rPr>
+    </w:lvl>
+    <w:lvl w:ilvl="1" w:tentative="1">
+      <w:start w:val="1"/>
+      <w:numFmt w:val="bullet"/>
+      <w:lvlText w:val="o"/>
+      <w:lvlJc w:val="left"/>
+      <w:pPr>
+        <w:tabs>
+          <w:tab w:val="num" w:pos="1440"/>
+        </w:tabs>
+        <w:ind w:left="1440" w:hanging="360"/>
+      </w:pPr>
+      <w:rPr>
+        <w:rFonts w:ascii="Courier New" w:hAnsi="Courier New" w:hint="default"/>
+        <w:sz w:val="20"/>
+      </w:rPr>
+    </w:lvl>
+    <w:lvl w:ilvl="2" w:tentative="1">
+      <w:start w:val="1"/>
+      <w:numFmt w:val="bullet"/>
+      <w:lvlText w:val=""/>
+      <w:lvlJc w:val="left"/>
+      <w:pPr>
+        <w:tabs>
+          <w:tab w:val="num" w:pos="2160"/>
+        </w:tabs>
+        <w:ind w:left="2160" w:hanging="360"/>
+      </w:pPr>
+      <w:rPr>
+        <w:rFonts w:ascii="Wingdings" w:hAnsi="Wingdings" w:hint="default"/>
+        <w:sz w:val="20"/>
+      </w:rPr>
+    </w:lvl>
+    <w:lvl w:ilvl="3" w:tentative="1">
+      <w:start w:val="1"/>
+      <w:numFmt w:val="bullet"/>
+      <w:lvlText w:val=""/>
+      <w:lvlJc w:val="left"/>
+      <w:pPr>
+        <w:tabs>
+          <w:tab w:val="num" w:pos="2880"/>
+        </w:tabs>
+        <w:ind w:left="2880" w:hanging="360"/>
+      </w:pPr>
+      <w:rPr>
+        <w:rFonts w:ascii="Wingdings" w:hAnsi="Wingdings" w:hint="default"/>
+        <w:sz w:val="20"/>
+      </w:rPr>
+    </w:lvl>
+    <w:lvl w:ilvl="4" w:tentative="1">
+      <w:start w:val="1"/>
+      <w:numFmt w:val="bullet"/>
+      <w:lvlText w:val=""/>
+      <w:lvlJc w:val="left"/>
+      <w:pPr>
+        <w:tabs>
+          <w:tab w:val="num" w:pos="3600"/>
+        </w:tabs>
+        <w:ind w:left="3600" w:hanging="360"/>
+      </w:pPr>
+      <w:rPr>
+        <w:rFonts w:ascii="Wingdings" w:hAnsi="Wingdings" w:hint="default"/>
+        <w:sz w:val="20"/>
+      </w:rPr>
+    </w:lvl>
+    <w:lvl w:ilvl="5" w:tentative="1">
+      <w:start w:val="1"/>
+      <w:numFmt w:val="bullet"/>
+      <w:lvlText w:val=""/>
+      <w:lvlJc w:val="left"/>
+      <w:pPr>
+        <w:tabs>
+          <w:tab w:val="num" w:pos="4320"/>
+        </w:tabs>
+        <w:ind w:left="4320" w:hanging="360"/>
+      </w:pPr>
+      <w:rPr>
+        <w:rFonts w:ascii="Wingdings" w:hAnsi="Wingdings" w:hint="default"/>
+        <w:sz w:val="20"/>
+      </w:rPr>
+    </w:lvl>
+    <w:lvl w:ilvl="6" w:tentative="1">
+      <w:start w:val="1"/>
+      <w:numFmt w:val="bullet"/>
+      <w:lvlText w:val=""/>
+      <w:lvlJc w:val="left"/>
+      <w:pPr>
+        <w:tabs>
+          <w:tab w:val="num" w:pos="5040"/>
+        </w:tabs>
+        <w:ind w:left="5040" w:hanging="360"/>
+      </w:pPr>
+      <w:rPr>
+        <w:rFonts w:ascii="Wingdings" w:hAnsi="Wingdings" w:hint="default"/>
+        <w:sz w:val="20"/>
+      </w:rPr>
+    </w:lvl>
+    <w:lvl w:ilvl="7" w:tentative="1">
+      <w:start w:val="1"/>
+      <w:numFmt w:val="bullet"/>
+      <w:lvlText w:val=""/>
+      <w:lvlJc w:val="left"/>
+      <w:pPr>
+        <w:tabs>
+          <w:tab w:val="num" w:pos="5760"/>
+        </w:tabs>
+        <w:ind w:left="5760" w:hanging="360"/>
+      </w:pPr>
+      <w:rPr>
+        <w:rFonts w:ascii="Wingdings" w:hAnsi="Wingdings" w:hint="default"/>
+        <w:sz w:val="20"/>
+      </w:rPr>
+    </w:lvl>
+    <w:lvl w:ilvl="8" w:tentative="1">
+      <w:start w:val="1"/>
+      <w:numFmt w:val="bullet"/>
+      <w:lvlText w:val=""/>
+      <w:lvlJc w:val="left"/>
+      <w:pPr>
+        <w:tabs>
+          <w:tab w:val="num" w:pos="6480"/>
+        </w:tabs>
+        <w:ind w:left="6480" w:hanging="360"/>
+      </w:pPr>
+      <w:rPr>
+        <w:rFonts w:ascii="Wingdings" w:hAnsi="Wingdings" w:hint="default"/>
+        <w:sz w:val="20"/>
+      </w:rPr>
+    </w:lvl>
+  </w:abstractNum>
+  <w:abstractNum w:abstractNumId="2" w15:restartNumberingAfterBreak="0">
+    <w:nsid w:val="15DA0C35"/>
+    <w:multiLevelType w:val="multilevel"/>
+    <w:tmpl w:val="23CA625A"/>
+    <w:lvl w:ilvl="0">
+      <w:start w:val="1"/>
+      <w:numFmt w:val="bullet"/>
+      <w:lvlText w:val=""/>
+      <w:lvlJc w:val="left"/>
+      <w:pPr>
+        <w:tabs>
+          <w:tab w:val="num" w:pos="720"/>
+        </w:tabs>
+        <w:ind w:left="720" w:hanging="360"/>
+      </w:pPr>
+      <w:rPr>
+        <w:rFonts w:ascii="Symbol" w:hAnsi="Symbol" w:hint="default"/>
+        <w:sz w:val="20"/>
+      </w:rPr>
+    </w:lvl>
+    <w:lvl w:ilvl="1" w:tentative="1">
+      <w:start w:val="1"/>
+      <w:numFmt w:val="bullet"/>
+      <w:lvlText w:val="o"/>
+      <w:lvlJc w:val="left"/>
+      <w:pPr>
+        <w:tabs>
+          <w:tab w:val="num" w:pos="1440"/>
+        </w:tabs>
+        <w:ind w:left="1440" w:hanging="360"/>
+      </w:pPr>
+      <w:rPr>
+        <w:rFonts w:ascii="Courier New" w:hAnsi="Courier New" w:hint="default"/>
+        <w:sz w:val="20"/>
+      </w:rPr>
+    </w:lvl>
+    <w:lvl w:ilvl="2" w:tentative="1">
+      <w:start w:val="1"/>
+      <w:numFmt w:val="bullet"/>
+      <w:lvlText w:val=""/>
+      <w:lvlJc w:val="left"/>
+      <w:pPr>
+        <w:tabs>
+          <w:tab w:val="num" w:pos="2160"/>
+        </w:tabs>
+        <w:ind w:left="2160" w:hanging="360"/>
+      </w:pPr>
+      <w:rPr>
+        <w:rFonts w:ascii="Wingdings" w:hAnsi="Wingdings" w:hint="default"/>
+        <w:sz w:val="20"/>
+      </w:rPr>
+    </w:lvl>
+    <w:lvl w:ilvl="3" w:tentative="1">
+      <w:start w:val="1"/>
+      <w:numFmt w:val="bullet"/>
+      <w:lvlText w:val=""/>
+      <w:lvlJc w:val="left"/>
+      <w:pPr>
+        <w:tabs>
+          <w:tab w:val="num" w:pos="2880"/>
+        </w:tabs>
+        <w:ind w:left="2880" w:hanging="360"/>
+      </w:pPr>
+      <w:rPr>
+        <w:rFonts w:ascii="Wingdings" w:hAnsi="Wingdings" w:hint="default"/>
+        <w:sz w:val="20"/>
+      </w:rPr>
+    </w:lvl>
+    <w:lvl w:ilvl="4" w:tentative="1">
+      <w:start w:val="1"/>
+      <w:numFmt w:val="bullet"/>
+      <w:lvlText w:val=""/>
+      <w:lvlJc w:val="left"/>
+      <w:pPr>
+        <w:tabs>
+          <w:tab w:val="num" w:pos="3600"/>
+        </w:tabs>
+        <w:ind w:left="3600" w:hanging="360"/>
+      </w:pPr>
+      <w:rPr>
+        <w:rFonts w:ascii="Wingdings" w:hAnsi="Wingdings" w:hint="default"/>
+        <w:sz w:val="20"/>
+      </w:rPr>
+    </w:lvl>
+    <w:lvl w:ilvl="5" w:tentative="1">
+      <w:start w:val="1"/>
+      <w:numFmt w:val="bullet"/>
+      <w:lvlText w:val=""/>
+      <w:lvlJc w:val="left"/>
+      <w:pPr>
+        <w:tabs>
+          <w:tab w:val="num" w:pos="4320"/>
+        </w:tabs>
+        <w:ind w:left="4320" w:hanging="360"/>
+      </w:pPr>
+      <w:rPr>
+        <w:rFonts w:ascii="Wingdings" w:hAnsi="Wingdings" w:hint="default"/>
+        <w:sz w:val="20"/>
+      </w:rPr>
+    </w:lvl>
+    <w:lvl w:ilvl="6" w:tentative="1">
+      <w:start w:val="1"/>
+      <w:numFmt w:val="bullet"/>
+      <w:lvlText w:val=""/>
+      <w:lvlJc w:val="left"/>
+      <w:pPr>
+        <w:tabs>
+          <w:tab w:val="num" w:pos="5040"/>
+        </w:tabs>
+        <w:ind w:left="5040" w:hanging="360"/>
+      </w:pPr>
+      <w:rPr>
+        <w:rFonts w:ascii="Wingdings" w:hAnsi="Wingdings" w:hint="default"/>
+        <w:sz w:val="20"/>
+      </w:rPr>
+    </w:lvl>
+    <w:lvl w:ilvl="7" w:tentative="1">
+      <w:start w:val="1"/>
+      <w:numFmt w:val="bullet"/>
+      <w:lvlText w:val=""/>
+      <w:lvlJc w:val="left"/>
+      <w:pPr>
+        <w:tabs>
+          <w:tab w:val="num" w:pos="5760"/>
+        </w:tabs>
+        <w:ind w:left="5760" w:hanging="360"/>
+      </w:pPr>
+      <w:rPr>
+        <w:rFonts w:ascii="Wingdings" w:hAnsi="Wingdings" w:hint="default"/>
+        <w:sz w:val="20"/>
+      </w:rPr>
+    </w:lvl>
+    <w:lvl w:ilvl="8" w:tentative="1">
+      <w:start w:val="1"/>
+      <w:numFmt w:val="bullet"/>
+      <w:lvlText w:val=""/>
+      <w:lvlJc w:val="left"/>
+      <w:pPr>
+        <w:tabs>
+          <w:tab w:val="num" w:pos="6480"/>
+        </w:tabs>
+        <w:ind w:left="6480" w:hanging="360"/>
+      </w:pPr>
+      <w:rPr>
+        <w:rFonts w:ascii="Wingdings" w:hAnsi="Wingdings" w:hint="default"/>
+        <w:sz w:val="20"/>
+      </w:rPr>
+    </w:lvl>
+  </w:abstractNum>
+  <w:abstractNum w:abstractNumId="3" w15:restartNumberingAfterBreak="0">
     <w:nsid w:val="18400860"/>
     <w:multiLevelType w:val="multilevel"/>
     <w:tmpl w:val="0964B412"/>
@@ -2968,7 +2086,156 @@
       </w:rPr>
     </w:lvl>
   </w:abstractNum>
-  <w:abstractNum w:abstractNumId="2" w15:restartNumberingAfterBreak="0">
+  <w:abstractNum w:abstractNumId="4" w15:restartNumberingAfterBreak="0">
+    <w:nsid w:val="18F827F7"/>
+    <w:multiLevelType w:val="multilevel"/>
+    <w:tmpl w:val="AEA0E44A"/>
+    <w:lvl w:ilvl="0">
+      <w:start w:val="1"/>
+      <w:numFmt w:val="bullet"/>
+      <w:lvlText w:val=""/>
+      <w:lvlJc w:val="left"/>
+      <w:pPr>
+        <w:tabs>
+          <w:tab w:val="num" w:pos="720"/>
+        </w:tabs>
+        <w:ind w:left="720" w:hanging="360"/>
+      </w:pPr>
+      <w:rPr>
+        <w:rFonts w:ascii="Symbol" w:hAnsi="Symbol" w:hint="default"/>
+        <w:sz w:val="20"/>
+      </w:rPr>
+    </w:lvl>
+    <w:lvl w:ilvl="1" w:tentative="1">
+      <w:start w:val="1"/>
+      <w:numFmt w:val="bullet"/>
+      <w:lvlText w:val="o"/>
+      <w:lvlJc w:val="left"/>
+      <w:pPr>
+        <w:tabs>
+          <w:tab w:val="num" w:pos="1440"/>
+        </w:tabs>
+        <w:ind w:left="1440" w:hanging="360"/>
+      </w:pPr>
+      <w:rPr>
+        <w:rFonts w:ascii="Courier New" w:hAnsi="Courier New" w:hint="default"/>
+        <w:sz w:val="20"/>
+      </w:rPr>
+    </w:lvl>
+    <w:lvl w:ilvl="2" w:tentative="1">
+      <w:start w:val="1"/>
+      <w:numFmt w:val="bullet"/>
+      <w:lvlText w:val=""/>
+      <w:lvlJc w:val="left"/>
+      <w:pPr>
+        <w:tabs>
+          <w:tab w:val="num" w:pos="2160"/>
+        </w:tabs>
+        <w:ind w:left="2160" w:hanging="360"/>
+      </w:pPr>
+      <w:rPr>
+        <w:rFonts w:ascii="Wingdings" w:hAnsi="Wingdings" w:hint="default"/>
+        <w:sz w:val="20"/>
+      </w:rPr>
+    </w:lvl>
+    <w:lvl w:ilvl="3" w:tentative="1">
+      <w:start w:val="1"/>
+      <w:numFmt w:val="bullet"/>
+      <w:lvlText w:val=""/>
+      <w:lvlJc w:val="left"/>
+      <w:pPr>
+        <w:tabs>
+          <w:tab w:val="num" w:pos="2880"/>
+        </w:tabs>
+        <w:ind w:left="2880" w:hanging="360"/>
+      </w:pPr>
+      <w:rPr>
+        <w:rFonts w:ascii="Wingdings" w:hAnsi="Wingdings" w:hint="default"/>
+        <w:sz w:val="20"/>
+      </w:rPr>
+    </w:lvl>
+    <w:lvl w:ilvl="4" w:tentative="1">
+      <w:start w:val="1"/>
+      <w:numFmt w:val="bullet"/>
+      <w:lvlText w:val=""/>
+      <w:lvlJc w:val="left"/>
+      <w:pPr>
+        <w:tabs>
+          <w:tab w:val="num" w:pos="3600"/>
+        </w:tabs>
+        <w:ind w:left="3600" w:hanging="360"/>
+      </w:pPr>
+      <w:rPr>
+        <w:rFonts w:ascii="Wingdings" w:hAnsi="Wingdings" w:hint="default"/>
+        <w:sz w:val="20"/>
+      </w:rPr>
+    </w:lvl>
+    <w:lvl w:ilvl="5" w:tentative="1">
+      <w:start w:val="1"/>
+      <w:numFmt w:val="bullet"/>
+      <w:lvlText w:val=""/>
+      <w:lvlJc w:val="left"/>
+      <w:pPr>
+        <w:tabs>
+          <w:tab w:val="num" w:pos="4320"/>
+        </w:tabs>
+        <w:ind w:left="4320" w:hanging="360"/>
+      </w:pPr>
+      <w:rPr>
+        <w:rFonts w:ascii="Wingdings" w:hAnsi="Wingdings" w:hint="default"/>
+        <w:sz w:val="20"/>
+      </w:rPr>
+    </w:lvl>
+    <w:lvl w:ilvl="6" w:tentative="1">
+      <w:start w:val="1"/>
+      <w:numFmt w:val="bullet"/>
+      <w:lvlText w:val=""/>
+      <w:lvlJc w:val="left"/>
+      <w:pPr>
+        <w:tabs>
+          <w:tab w:val="num" w:pos="5040"/>
+        </w:tabs>
+        <w:ind w:left="5040" w:hanging="360"/>
+      </w:pPr>
+      <w:rPr>
+        <w:rFonts w:ascii="Wingdings" w:hAnsi="Wingdings" w:hint="default"/>
+        <w:sz w:val="20"/>
+      </w:rPr>
+    </w:lvl>
+    <w:lvl w:ilvl="7" w:tentative="1">
+      <w:start w:val="1"/>
+      <w:numFmt w:val="bullet"/>
+      <w:lvlText w:val=""/>
+      <w:lvlJc w:val="left"/>
+      <w:pPr>
+        <w:tabs>
+          <w:tab w:val="num" w:pos="5760"/>
+        </w:tabs>
+        <w:ind w:left="5760" w:hanging="360"/>
+      </w:pPr>
+      <w:rPr>
+        <w:rFonts w:ascii="Wingdings" w:hAnsi="Wingdings" w:hint="default"/>
+        <w:sz w:val="20"/>
+      </w:rPr>
+    </w:lvl>
+    <w:lvl w:ilvl="8" w:tentative="1">
+      <w:start w:val="1"/>
+      <w:numFmt w:val="bullet"/>
+      <w:lvlText w:val=""/>
+      <w:lvlJc w:val="left"/>
+      <w:pPr>
+        <w:tabs>
+          <w:tab w:val="num" w:pos="6480"/>
+        </w:tabs>
+        <w:ind w:left="6480" w:hanging="360"/>
+      </w:pPr>
+      <w:rPr>
+        <w:rFonts w:ascii="Wingdings" w:hAnsi="Wingdings" w:hint="default"/>
+        <w:sz w:val="20"/>
+      </w:rPr>
+    </w:lvl>
+  </w:abstractNum>
+  <w:abstractNum w:abstractNumId="5" w15:restartNumberingAfterBreak="0">
     <w:nsid w:val="19297672"/>
     <w:multiLevelType w:val="multilevel"/>
     <w:tmpl w:val="0409001D"/>
@@ -3054,7 +2321,156 @@
       </w:pPr>
     </w:lvl>
   </w:abstractNum>
-  <w:abstractNum w:abstractNumId="3" w15:restartNumberingAfterBreak="0">
+  <w:abstractNum w:abstractNumId="6" w15:restartNumberingAfterBreak="0">
+    <w:nsid w:val="1BA25B45"/>
+    <w:multiLevelType w:val="multilevel"/>
+    <w:tmpl w:val="6D54C9FE"/>
+    <w:lvl w:ilvl="0">
+      <w:start w:val="1"/>
+      <w:numFmt w:val="bullet"/>
+      <w:lvlText w:val=""/>
+      <w:lvlJc w:val="left"/>
+      <w:pPr>
+        <w:tabs>
+          <w:tab w:val="num" w:pos="720"/>
+        </w:tabs>
+        <w:ind w:left="720" w:hanging="360"/>
+      </w:pPr>
+      <w:rPr>
+        <w:rFonts w:ascii="Symbol" w:hAnsi="Symbol" w:hint="default"/>
+        <w:sz w:val="20"/>
+      </w:rPr>
+    </w:lvl>
+    <w:lvl w:ilvl="1" w:tentative="1">
+      <w:start w:val="1"/>
+      <w:numFmt w:val="bullet"/>
+      <w:lvlText w:val="o"/>
+      <w:lvlJc w:val="left"/>
+      <w:pPr>
+        <w:tabs>
+          <w:tab w:val="num" w:pos="1440"/>
+        </w:tabs>
+        <w:ind w:left="1440" w:hanging="360"/>
+      </w:pPr>
+      <w:rPr>
+        <w:rFonts w:ascii="Courier New" w:hAnsi="Courier New" w:hint="default"/>
+        <w:sz w:val="20"/>
+      </w:rPr>
+    </w:lvl>
+    <w:lvl w:ilvl="2" w:tentative="1">
+      <w:start w:val="1"/>
+      <w:numFmt w:val="bullet"/>
+      <w:lvlText w:val=""/>
+      <w:lvlJc w:val="left"/>
+      <w:pPr>
+        <w:tabs>
+          <w:tab w:val="num" w:pos="2160"/>
+        </w:tabs>
+        <w:ind w:left="2160" w:hanging="360"/>
+      </w:pPr>
+      <w:rPr>
+        <w:rFonts w:ascii="Wingdings" w:hAnsi="Wingdings" w:hint="default"/>
+        <w:sz w:val="20"/>
+      </w:rPr>
+    </w:lvl>
+    <w:lvl w:ilvl="3" w:tentative="1">
+      <w:start w:val="1"/>
+      <w:numFmt w:val="bullet"/>
+      <w:lvlText w:val=""/>
+      <w:lvlJc w:val="left"/>
+      <w:pPr>
+        <w:tabs>
+          <w:tab w:val="num" w:pos="2880"/>
+        </w:tabs>
+        <w:ind w:left="2880" w:hanging="360"/>
+      </w:pPr>
+      <w:rPr>
+        <w:rFonts w:ascii="Wingdings" w:hAnsi="Wingdings" w:hint="default"/>
+        <w:sz w:val="20"/>
+      </w:rPr>
+    </w:lvl>
+    <w:lvl w:ilvl="4" w:tentative="1">
+      <w:start w:val="1"/>
+      <w:numFmt w:val="bullet"/>
+      <w:lvlText w:val=""/>
+      <w:lvlJc w:val="left"/>
+      <w:pPr>
+        <w:tabs>
+          <w:tab w:val="num" w:pos="3600"/>
+        </w:tabs>
+        <w:ind w:left="3600" w:hanging="360"/>
+      </w:pPr>
+      <w:rPr>
+        <w:rFonts w:ascii="Wingdings" w:hAnsi="Wingdings" w:hint="default"/>
+        <w:sz w:val="20"/>
+      </w:rPr>
+    </w:lvl>
+    <w:lvl w:ilvl="5" w:tentative="1">
+      <w:start w:val="1"/>
+      <w:numFmt w:val="bullet"/>
+      <w:lvlText w:val=""/>
+      <w:lvlJc w:val="left"/>
+      <w:pPr>
+        <w:tabs>
+          <w:tab w:val="num" w:pos="4320"/>
+        </w:tabs>
+        <w:ind w:left="4320" w:hanging="360"/>
+      </w:pPr>
+      <w:rPr>
+        <w:rFonts w:ascii="Wingdings" w:hAnsi="Wingdings" w:hint="default"/>
+        <w:sz w:val="20"/>
+      </w:rPr>
+    </w:lvl>
+    <w:lvl w:ilvl="6" w:tentative="1">
+      <w:start w:val="1"/>
+      <w:numFmt w:val="bullet"/>
+      <w:lvlText w:val=""/>
+      <w:lvlJc w:val="left"/>
+      <w:pPr>
+        <w:tabs>
+          <w:tab w:val="num" w:pos="5040"/>
+        </w:tabs>
+        <w:ind w:left="5040" w:hanging="360"/>
+      </w:pPr>
+      <w:rPr>
+        <w:rFonts w:ascii="Wingdings" w:hAnsi="Wingdings" w:hint="default"/>
+        <w:sz w:val="20"/>
+      </w:rPr>
+    </w:lvl>
+    <w:lvl w:ilvl="7" w:tentative="1">
+      <w:start w:val="1"/>
+      <w:numFmt w:val="bullet"/>
+      <w:lvlText w:val=""/>
+      <w:lvlJc w:val="left"/>
+      <w:pPr>
+        <w:tabs>
+          <w:tab w:val="num" w:pos="5760"/>
+        </w:tabs>
+        <w:ind w:left="5760" w:hanging="360"/>
+      </w:pPr>
+      <w:rPr>
+        <w:rFonts w:ascii="Wingdings" w:hAnsi="Wingdings" w:hint="default"/>
+        <w:sz w:val="20"/>
+      </w:rPr>
+    </w:lvl>
+    <w:lvl w:ilvl="8" w:tentative="1">
+      <w:start w:val="1"/>
+      <w:numFmt w:val="bullet"/>
+      <w:lvlText w:val=""/>
+      <w:lvlJc w:val="left"/>
+      <w:pPr>
+        <w:tabs>
+          <w:tab w:val="num" w:pos="6480"/>
+        </w:tabs>
+        <w:ind w:left="6480" w:hanging="360"/>
+      </w:pPr>
+      <w:rPr>
+        <w:rFonts w:ascii="Wingdings" w:hAnsi="Wingdings" w:hint="default"/>
+        <w:sz w:val="20"/>
+      </w:rPr>
+    </w:lvl>
+  </w:abstractNum>
+  <w:abstractNum w:abstractNumId="7" w15:restartNumberingAfterBreak="0">
     <w:nsid w:val="1C7A214D"/>
     <w:multiLevelType w:val="multilevel"/>
     <w:tmpl w:val="9AFE9576"/>
@@ -3167,7 +2583,7 @@
       </w:pPr>
     </w:lvl>
   </w:abstractNum>
-  <w:abstractNum w:abstractNumId="4" w15:restartNumberingAfterBreak="0">
+  <w:abstractNum w:abstractNumId="8" w15:restartNumberingAfterBreak="0">
     <w:nsid w:val="1CE0032E"/>
     <w:multiLevelType w:val="multilevel"/>
     <w:tmpl w:val="368AD9C8"/>
@@ -3316,7 +2732,7 @@
       </w:rPr>
     </w:lvl>
   </w:abstractNum>
-  <w:abstractNum w:abstractNumId="5" w15:restartNumberingAfterBreak="0">
+  <w:abstractNum w:abstractNumId="9" w15:restartNumberingAfterBreak="0">
     <w:nsid w:val="1DB61243"/>
     <w:multiLevelType w:val="hybridMultilevel"/>
     <w:tmpl w:val="5CCEE450"/>
@@ -3402,7 +2818,120 @@
       </w:pPr>
     </w:lvl>
   </w:abstractNum>
-  <w:abstractNum w:abstractNumId="6" w15:restartNumberingAfterBreak="0">
+  <w:abstractNum w:abstractNumId="10" w15:restartNumberingAfterBreak="0">
+    <w:nsid w:val="1FD90629"/>
+    <w:multiLevelType w:val="multilevel"/>
+    <w:tmpl w:val="F30EF64E"/>
+    <w:lvl w:ilvl="0">
+      <w:start w:val="1"/>
+      <w:numFmt w:val="decimal"/>
+      <w:lvlText w:val="%1."/>
+      <w:lvlJc w:val="left"/>
+      <w:pPr>
+        <w:tabs>
+          <w:tab w:val="num" w:pos="720"/>
+        </w:tabs>
+        <w:ind w:left="720" w:hanging="360"/>
+      </w:pPr>
+    </w:lvl>
+    <w:lvl w:ilvl="1" w:tentative="1">
+      <w:start w:val="1"/>
+      <w:numFmt w:val="decimal"/>
+      <w:lvlText w:val="%2."/>
+      <w:lvlJc w:val="left"/>
+      <w:pPr>
+        <w:tabs>
+          <w:tab w:val="num" w:pos="1440"/>
+        </w:tabs>
+        <w:ind w:left="1440" w:hanging="360"/>
+      </w:pPr>
+    </w:lvl>
+    <w:lvl w:ilvl="2" w:tentative="1">
+      <w:start w:val="1"/>
+      <w:numFmt w:val="decimal"/>
+      <w:lvlText w:val="%3."/>
+      <w:lvlJc w:val="left"/>
+      <w:pPr>
+        <w:tabs>
+          <w:tab w:val="num" w:pos="2160"/>
+        </w:tabs>
+        <w:ind w:left="2160" w:hanging="360"/>
+      </w:pPr>
+    </w:lvl>
+    <w:lvl w:ilvl="3" w:tentative="1">
+      <w:start w:val="1"/>
+      <w:numFmt w:val="decimal"/>
+      <w:lvlText w:val="%4."/>
+      <w:lvlJc w:val="left"/>
+      <w:pPr>
+        <w:tabs>
+          <w:tab w:val="num" w:pos="2880"/>
+        </w:tabs>
+        <w:ind w:left="2880" w:hanging="360"/>
+      </w:pPr>
+    </w:lvl>
+    <w:lvl w:ilvl="4" w:tentative="1">
+      <w:start w:val="1"/>
+      <w:numFmt w:val="decimal"/>
+      <w:lvlText w:val="%5."/>
+      <w:lvlJc w:val="left"/>
+      <w:pPr>
+        <w:tabs>
+          <w:tab w:val="num" w:pos="3600"/>
+        </w:tabs>
+        <w:ind w:left="3600" w:hanging="360"/>
+      </w:pPr>
+    </w:lvl>
+    <w:lvl w:ilvl="5" w:tentative="1">
+      <w:start w:val="1"/>
+      <w:numFmt w:val="decimal"/>
+      <w:lvlText w:val="%6."/>
+      <w:lvlJc w:val="left"/>
+      <w:pPr>
+        <w:tabs>
+          <w:tab w:val="num" w:pos="4320"/>
+        </w:tabs>
+        <w:ind w:left="4320" w:hanging="360"/>
+      </w:pPr>
+    </w:lvl>
+    <w:lvl w:ilvl="6" w:tentative="1">
+      <w:start w:val="1"/>
+      <w:numFmt w:val="decimal"/>
+      <w:lvlText w:val="%7."/>
+      <w:lvlJc w:val="left"/>
+      <w:pPr>
+        <w:tabs>
+          <w:tab w:val="num" w:pos="5040"/>
+        </w:tabs>
+        <w:ind w:left="5040" w:hanging="360"/>
+      </w:pPr>
+    </w:lvl>
+    <w:lvl w:ilvl="7" w:tentative="1">
+      <w:start w:val="1"/>
+      <w:numFmt w:val="decimal"/>
+      <w:lvlText w:val="%8."/>
+      <w:lvlJc w:val="left"/>
+      <w:pPr>
+        <w:tabs>
+          <w:tab w:val="num" w:pos="5760"/>
+        </w:tabs>
+        <w:ind w:left="5760" w:hanging="360"/>
+      </w:pPr>
+    </w:lvl>
+    <w:lvl w:ilvl="8" w:tentative="1">
+      <w:start w:val="1"/>
+      <w:numFmt w:val="decimal"/>
+      <w:lvlText w:val="%9."/>
+      <w:lvlJc w:val="left"/>
+      <w:pPr>
+        <w:tabs>
+          <w:tab w:val="num" w:pos="6480"/>
+        </w:tabs>
+        <w:ind w:left="6480" w:hanging="360"/>
+      </w:pPr>
+    </w:lvl>
+  </w:abstractNum>
+  <w:abstractNum w:abstractNumId="11" w15:restartNumberingAfterBreak="0">
     <w:nsid w:val="237451E8"/>
     <w:multiLevelType w:val="hybridMultilevel"/>
     <w:tmpl w:val="0409000F"/>
@@ -3524,7 +3053,7 @@
       </w:rPr>
     </w:lvl>
   </w:abstractNum>
-  <w:abstractNum w:abstractNumId="7" w15:restartNumberingAfterBreak="0">
+  <w:abstractNum w:abstractNumId="12" w15:restartNumberingAfterBreak="0">
     <w:nsid w:val="2C155BDB"/>
     <w:multiLevelType w:val="multilevel"/>
     <w:tmpl w:val="76FAC9D8"/>
@@ -3673,7 +3202,7 @@
       </w:rPr>
     </w:lvl>
   </w:abstractNum>
-  <w:abstractNum w:abstractNumId="8" w15:restartNumberingAfterBreak="0">
+  <w:abstractNum w:abstractNumId="13" w15:restartNumberingAfterBreak="0">
     <w:nsid w:val="33051529"/>
     <w:multiLevelType w:val="multilevel"/>
     <w:tmpl w:val="FF32E270"/>
@@ -3822,7 +3351,7 @@
       </w:rPr>
     </w:lvl>
   </w:abstractNum>
-  <w:abstractNum w:abstractNumId="9" w15:restartNumberingAfterBreak="0">
+  <w:abstractNum w:abstractNumId="14" w15:restartNumberingAfterBreak="0">
     <w:nsid w:val="3CA83952"/>
     <w:multiLevelType w:val="multilevel"/>
     <w:tmpl w:val="664E290A"/>
@@ -3971,7 +3500,7 @@
       </w:rPr>
     </w:lvl>
   </w:abstractNum>
-  <w:abstractNum w:abstractNumId="10" w15:restartNumberingAfterBreak="0">
+  <w:abstractNum w:abstractNumId="15" w15:restartNumberingAfterBreak="0">
     <w:nsid w:val="46671C58"/>
     <w:multiLevelType w:val="multilevel"/>
     <w:tmpl w:val="4AC27638"/>
@@ -4120,7 +3649,7 @@
       </w:rPr>
     </w:lvl>
   </w:abstractNum>
-  <w:abstractNum w:abstractNumId="11" w15:restartNumberingAfterBreak="0">
+  <w:abstractNum w:abstractNumId="16" w15:restartNumberingAfterBreak="0">
     <w:nsid w:val="4F3456FB"/>
     <w:multiLevelType w:val="multilevel"/>
     <w:tmpl w:val="2D1859CC"/>
@@ -4269,7 +3798,7 @@
       </w:rPr>
     </w:lvl>
   </w:abstractNum>
-  <w:abstractNum w:abstractNumId="12" w15:restartNumberingAfterBreak="0">
+  <w:abstractNum w:abstractNumId="17" w15:restartNumberingAfterBreak="0">
     <w:nsid w:val="5B465F25"/>
     <w:multiLevelType w:val="multilevel"/>
     <w:tmpl w:val="D39A53B8"/>
@@ -4418,7 +3947,7 @@
       </w:rPr>
     </w:lvl>
   </w:abstractNum>
-  <w:abstractNum w:abstractNumId="13" w15:restartNumberingAfterBreak="0">
+  <w:abstractNum w:abstractNumId="18" w15:restartNumberingAfterBreak="0">
     <w:nsid w:val="5D6B1238"/>
     <w:multiLevelType w:val="multilevel"/>
     <w:tmpl w:val="209C5370"/>
@@ -4567,7 +4096,7 @@
       </w:rPr>
     </w:lvl>
   </w:abstractNum>
-  <w:abstractNum w:abstractNumId="14" w15:restartNumberingAfterBreak="0">
+  <w:abstractNum w:abstractNumId="19" w15:restartNumberingAfterBreak="0">
     <w:nsid w:val="5DB93AAD"/>
     <w:multiLevelType w:val="hybridMultilevel"/>
     <w:tmpl w:val="66205D34"/>
@@ -4680,7 +4209,7 @@
       </w:rPr>
     </w:lvl>
   </w:abstractNum>
-  <w:abstractNum w:abstractNumId="15" w15:restartNumberingAfterBreak="0">
+  <w:abstractNum w:abstractNumId="20" w15:restartNumberingAfterBreak="0">
     <w:nsid w:val="607B1916"/>
     <w:multiLevelType w:val="multilevel"/>
     <w:tmpl w:val="09901582"/>
@@ -4793,7 +4322,7 @@
       </w:pPr>
     </w:lvl>
   </w:abstractNum>
-  <w:abstractNum w:abstractNumId="16" w15:restartNumberingAfterBreak="0">
+  <w:abstractNum w:abstractNumId="21" w15:restartNumberingAfterBreak="0">
     <w:nsid w:val="614E35D0"/>
     <w:multiLevelType w:val="multilevel"/>
     <w:tmpl w:val="39CEFE22"/>
@@ -4942,56 +4471,223 @@
       </w:rPr>
     </w:lvl>
   </w:abstractNum>
+  <w:abstractNum w:abstractNumId="22" w15:restartNumberingAfterBreak="0">
+    <w:nsid w:val="6D5B0BFB"/>
+    <w:multiLevelType w:val="multilevel"/>
+    <w:tmpl w:val="BAA845E2"/>
+    <w:lvl w:ilvl="0">
+      <w:start w:val="1"/>
+      <w:numFmt w:val="bullet"/>
+      <w:lvlText w:val=""/>
+      <w:lvlJc w:val="left"/>
+      <w:pPr>
+        <w:tabs>
+          <w:tab w:val="num" w:pos="720"/>
+        </w:tabs>
+        <w:ind w:left="720" w:hanging="360"/>
+      </w:pPr>
+      <w:rPr>
+        <w:rFonts w:ascii="Symbol" w:hAnsi="Symbol" w:hint="default"/>
+        <w:sz w:val="20"/>
+      </w:rPr>
+    </w:lvl>
+    <w:lvl w:ilvl="1" w:tentative="1">
+      <w:start w:val="1"/>
+      <w:numFmt w:val="bullet"/>
+      <w:lvlText w:val="o"/>
+      <w:lvlJc w:val="left"/>
+      <w:pPr>
+        <w:tabs>
+          <w:tab w:val="num" w:pos="1440"/>
+        </w:tabs>
+        <w:ind w:left="1440" w:hanging="360"/>
+      </w:pPr>
+      <w:rPr>
+        <w:rFonts w:ascii="Courier New" w:hAnsi="Courier New" w:hint="default"/>
+        <w:sz w:val="20"/>
+      </w:rPr>
+    </w:lvl>
+    <w:lvl w:ilvl="2" w:tentative="1">
+      <w:start w:val="1"/>
+      <w:numFmt w:val="bullet"/>
+      <w:lvlText w:val=""/>
+      <w:lvlJc w:val="left"/>
+      <w:pPr>
+        <w:tabs>
+          <w:tab w:val="num" w:pos="2160"/>
+        </w:tabs>
+        <w:ind w:left="2160" w:hanging="360"/>
+      </w:pPr>
+      <w:rPr>
+        <w:rFonts w:ascii="Wingdings" w:hAnsi="Wingdings" w:hint="default"/>
+        <w:sz w:val="20"/>
+      </w:rPr>
+    </w:lvl>
+    <w:lvl w:ilvl="3" w:tentative="1">
+      <w:start w:val="1"/>
+      <w:numFmt w:val="bullet"/>
+      <w:lvlText w:val=""/>
+      <w:lvlJc w:val="left"/>
+      <w:pPr>
+        <w:tabs>
+          <w:tab w:val="num" w:pos="2880"/>
+        </w:tabs>
+        <w:ind w:left="2880" w:hanging="360"/>
+      </w:pPr>
+      <w:rPr>
+        <w:rFonts w:ascii="Wingdings" w:hAnsi="Wingdings" w:hint="default"/>
+        <w:sz w:val="20"/>
+      </w:rPr>
+    </w:lvl>
+    <w:lvl w:ilvl="4" w:tentative="1">
+      <w:start w:val="1"/>
+      <w:numFmt w:val="bullet"/>
+      <w:lvlText w:val=""/>
+      <w:lvlJc w:val="left"/>
+      <w:pPr>
+        <w:tabs>
+          <w:tab w:val="num" w:pos="3600"/>
+        </w:tabs>
+        <w:ind w:left="3600" w:hanging="360"/>
+      </w:pPr>
+      <w:rPr>
+        <w:rFonts w:ascii="Wingdings" w:hAnsi="Wingdings" w:hint="default"/>
+        <w:sz w:val="20"/>
+      </w:rPr>
+    </w:lvl>
+    <w:lvl w:ilvl="5" w:tentative="1">
+      <w:start w:val="1"/>
+      <w:numFmt w:val="bullet"/>
+      <w:lvlText w:val=""/>
+      <w:lvlJc w:val="left"/>
+      <w:pPr>
+        <w:tabs>
+          <w:tab w:val="num" w:pos="4320"/>
+        </w:tabs>
+        <w:ind w:left="4320" w:hanging="360"/>
+      </w:pPr>
+      <w:rPr>
+        <w:rFonts w:ascii="Wingdings" w:hAnsi="Wingdings" w:hint="default"/>
+        <w:sz w:val="20"/>
+      </w:rPr>
+    </w:lvl>
+    <w:lvl w:ilvl="6" w:tentative="1">
+      <w:start w:val="1"/>
+      <w:numFmt w:val="bullet"/>
+      <w:lvlText w:val=""/>
+      <w:lvlJc w:val="left"/>
+      <w:pPr>
+        <w:tabs>
+          <w:tab w:val="num" w:pos="5040"/>
+        </w:tabs>
+        <w:ind w:left="5040" w:hanging="360"/>
+      </w:pPr>
+      <w:rPr>
+        <w:rFonts w:ascii="Wingdings" w:hAnsi="Wingdings" w:hint="default"/>
+        <w:sz w:val="20"/>
+      </w:rPr>
+    </w:lvl>
+    <w:lvl w:ilvl="7" w:tentative="1">
+      <w:start w:val="1"/>
+      <w:numFmt w:val="bullet"/>
+      <w:lvlText w:val=""/>
+      <w:lvlJc w:val="left"/>
+      <w:pPr>
+        <w:tabs>
+          <w:tab w:val="num" w:pos="5760"/>
+        </w:tabs>
+        <w:ind w:left="5760" w:hanging="360"/>
+      </w:pPr>
+      <w:rPr>
+        <w:rFonts w:ascii="Wingdings" w:hAnsi="Wingdings" w:hint="default"/>
+        <w:sz w:val="20"/>
+      </w:rPr>
+    </w:lvl>
+    <w:lvl w:ilvl="8" w:tentative="1">
+      <w:start w:val="1"/>
+      <w:numFmt w:val="bullet"/>
+      <w:lvlText w:val=""/>
+      <w:lvlJc w:val="left"/>
+      <w:pPr>
+        <w:tabs>
+          <w:tab w:val="num" w:pos="6480"/>
+        </w:tabs>
+        <w:ind w:left="6480" w:hanging="360"/>
+      </w:pPr>
+      <w:rPr>
+        <w:rFonts w:ascii="Wingdings" w:hAnsi="Wingdings" w:hint="default"/>
+        <w:sz w:val="20"/>
+      </w:rPr>
+    </w:lvl>
+  </w:abstractNum>
   <w:num w:numId="1" w16cid:durableId="756092656">
+    <w:abstractNumId w:val="18"/>
+  </w:num>
+  <w:num w:numId="2" w16cid:durableId="1445923105">
+    <w:abstractNumId w:val="14"/>
+  </w:num>
+  <w:num w:numId="3" w16cid:durableId="1285381971">
+    <w:abstractNumId w:val="20"/>
+  </w:num>
+  <w:num w:numId="4" w16cid:durableId="1074663980">
     <w:abstractNumId w:val="13"/>
   </w:num>
-  <w:num w:numId="2" w16cid:durableId="1445923105">
-    <w:abstractNumId w:val="9"/>
-  </w:num>
-  <w:num w:numId="3" w16cid:durableId="1285381971">
-    <w:abstractNumId w:val="15"/>
-  </w:num>
-  <w:num w:numId="4" w16cid:durableId="1074663980">
-    <w:abstractNumId w:val="8"/>
-  </w:num>
   <w:num w:numId="5" w16cid:durableId="521944426">
-    <w:abstractNumId w:val="11"/>
+    <w:abstractNumId w:val="16"/>
   </w:num>
   <w:num w:numId="6" w16cid:durableId="481385551">
-    <w:abstractNumId w:val="12"/>
+    <w:abstractNumId w:val="17"/>
   </w:num>
   <w:num w:numId="7" w16cid:durableId="471364095">
     <w:abstractNumId w:val="0"/>
   </w:num>
   <w:num w:numId="8" w16cid:durableId="1420637735">
+    <w:abstractNumId w:val="3"/>
+  </w:num>
+  <w:num w:numId="9" w16cid:durableId="1848708363">
+    <w:abstractNumId w:val="12"/>
+  </w:num>
+  <w:num w:numId="10" w16cid:durableId="640186300">
+    <w:abstractNumId w:val="7"/>
+  </w:num>
+  <w:num w:numId="11" w16cid:durableId="1926575670">
+    <w:abstractNumId w:val="15"/>
+  </w:num>
+  <w:num w:numId="12" w16cid:durableId="72246719">
+    <w:abstractNumId w:val="21"/>
+  </w:num>
+  <w:num w:numId="13" w16cid:durableId="816529909">
+    <w:abstractNumId w:val="8"/>
+  </w:num>
+  <w:num w:numId="14" w16cid:durableId="642928286">
+    <w:abstractNumId w:val="11"/>
+  </w:num>
+  <w:num w:numId="15" w16cid:durableId="310329695">
+    <w:abstractNumId w:val="5"/>
+  </w:num>
+  <w:num w:numId="16" w16cid:durableId="294216601">
+    <w:abstractNumId w:val="9"/>
+  </w:num>
+  <w:num w:numId="17" w16cid:durableId="791561599">
+    <w:abstractNumId w:val="19"/>
+  </w:num>
+  <w:num w:numId="18" w16cid:durableId="1459908200">
+    <w:abstractNumId w:val="6"/>
+  </w:num>
+  <w:num w:numId="19" w16cid:durableId="1619486356">
+    <w:abstractNumId w:val="10"/>
+  </w:num>
+  <w:num w:numId="20" w16cid:durableId="1326670377">
     <w:abstractNumId w:val="1"/>
   </w:num>
-  <w:num w:numId="9" w16cid:durableId="1848708363">
-    <w:abstractNumId w:val="7"/>
-  </w:num>
-  <w:num w:numId="10" w16cid:durableId="640186300">
-    <w:abstractNumId w:val="3"/>
-  </w:num>
-  <w:num w:numId="11" w16cid:durableId="1926575670">
-    <w:abstractNumId w:val="10"/>
-  </w:num>
-  <w:num w:numId="12" w16cid:durableId="72246719">
-    <w:abstractNumId w:val="16"/>
-  </w:num>
-  <w:num w:numId="13" w16cid:durableId="816529909">
+  <w:num w:numId="21" w16cid:durableId="1276865022">
     <w:abstractNumId w:val="4"/>
   </w:num>
-  <w:num w:numId="14" w16cid:durableId="642928286">
-    <w:abstractNumId w:val="6"/>
-  </w:num>
-  <w:num w:numId="15" w16cid:durableId="310329695">
+  <w:num w:numId="22" w16cid:durableId="1119687776">
     <w:abstractNumId w:val="2"/>
   </w:num>
-  <w:num w:numId="16" w16cid:durableId="294216601">
-    <w:abstractNumId w:val="5"/>
-  </w:num>
-  <w:num w:numId="17" w16cid:durableId="791561599">
-    <w:abstractNumId w:val="14"/>
+  <w:num w:numId="23" w16cid:durableId="884830450">
+    <w:abstractNumId w:val="22"/>
   </w:num>
 </w:numbering>
 </file>
@@ -5597,7 +5293,6 @@
   <w:style w:type="character" w:default="1" w:styleId="a0">
     <w:name w:val="Default Paragraph Font"/>
     <w:uiPriority w:val="1"/>
-    <w:semiHidden/>
     <w:unhideWhenUsed/>
   </w:style>
   <w:style w:type="table" w:default="1" w:styleId="a1">

</xml_diff>